<commit_message>
Practise docker networking to www (outside) & internal Host & container to container
</commit_message>
<xml_diff>
--- a/Docker/4. Networking on Docker.docx
+++ b/Docker/4. Networking on Docker.docx
@@ -4,7 +4,23 @@
   <w:body>
     <w:p>
       <w:r>
-        <w:t>Download the networking code from the following Github URl:</w:t>
+        <w:t xml:space="preserve">Download the networking code from the following </w:t>
+      </w:r>
+      <w:proofErr w:type="spellStart"/>
+      <w:r>
+        <w:t>Github</w:t>
+      </w:r>
+      <w:proofErr w:type="spellEnd"/>
+      <w:r>
+        <w:t xml:space="preserve"> </w:t>
+      </w:r>
+      <w:proofErr w:type="gramStart"/>
+      <w:r>
+        <w:t>URl</w:t>
+      </w:r>
+      <w:proofErr w:type="gramEnd"/>
+      <w:r>
+        <w:t>:</w:t>
       </w:r>
     </w:p>
     <w:p>
@@ -518,7 +534,15 @@
                               <w:jc w:val="center"/>
                             </w:pPr>
                             <w:r>
-                              <w:t>&lt;Your App&gt;</w:t>
+                              <w:t>&lt;</w:t>
+                            </w:r>
+                            <w:proofErr w:type="gramStart"/>
+                            <w:r>
+                              <w:t>Your</w:t>
+                            </w:r>
+                            <w:proofErr w:type="gramEnd"/>
+                            <w:r>
+                              <w:t xml:space="preserve"> App&gt;</w:t>
                             </w:r>
                           </w:p>
                         </w:txbxContent>
@@ -1396,8 +1420,13 @@
                             <w:pPr>
                               <w:jc w:val="center"/>
                             </w:pPr>
+                            <w:proofErr w:type="gramStart"/>
                             <w:r>
-                              <w:t>Your Host Machine</w:t>
+                              <w:t>Your</w:t>
+                            </w:r>
+                            <w:proofErr w:type="gramEnd"/>
+                            <w:r>
+                              <w:t xml:space="preserve"> Host Machine</w:t>
                             </w:r>
                           </w:p>
                         </w:txbxContent>
@@ -1540,12 +1569,52 @@
     <w:p>
       <w:r>
         <w:lastRenderedPageBreak/>
-        <w:t>Now It has some custom code which return some and post some data via WebAPI. This is an web application which doesn’t return anything like a webpage instead it just returns data and also it updates data when request was send through this WebAPI.</w:t>
-      </w:r>
-    </w:p>
-    <w:p>
-      <w:r>
-        <w:t>This webapi had four so called end points</w:t>
+        <w:t xml:space="preserve">Now </w:t>
+      </w:r>
+      <w:proofErr w:type="gramStart"/>
+      <w:r>
+        <w:t>It</w:t>
+      </w:r>
+      <w:proofErr w:type="gramEnd"/>
+      <w:r>
+        <w:t xml:space="preserve"> has some custom code which return some and post some data via </w:t>
+      </w:r>
+      <w:proofErr w:type="spellStart"/>
+      <w:r>
+        <w:t>WebAPI</w:t>
+      </w:r>
+      <w:proofErr w:type="spellEnd"/>
+      <w:r>
+        <w:t xml:space="preserve">. This is </w:t>
+      </w:r>
+      <w:proofErr w:type="gramStart"/>
+      <w:r>
+        <w:t>an</w:t>
+      </w:r>
+      <w:proofErr w:type="gramEnd"/>
+      <w:r>
+        <w:t xml:space="preserve"> web application which doesn’t return anything like a webpage instead it just returns data and also it updates data when request was send through this </w:t>
+      </w:r>
+      <w:proofErr w:type="spellStart"/>
+      <w:r>
+        <w:t>WebAPI</w:t>
+      </w:r>
+      <w:proofErr w:type="spellEnd"/>
+      <w:r>
+        <w:t>.</w:t>
+      </w:r>
+    </w:p>
+    <w:p>
+      <w:r>
+        <w:t xml:space="preserve">This </w:t>
+      </w:r>
+      <w:proofErr w:type="spellStart"/>
+      <w:r>
+        <w:t>webapi</w:t>
+      </w:r>
+      <w:proofErr w:type="spellEnd"/>
+      <w:r>
+        <w:t xml:space="preserve"> had four so called end points</w:t>
       </w:r>
     </w:p>
     <w:p>
@@ -1557,7 +1626,23 @@
         </w:numPr>
       </w:pPr>
       <w:r>
-        <w:t>It accepts get requests to &lt;Web API URl&gt;/favorites.</w:t>
+        <w:t xml:space="preserve">It accepts get requests to &lt;Web API </w:t>
+      </w:r>
+      <w:proofErr w:type="spellStart"/>
+      <w:r>
+        <w:t>URl</w:t>
+      </w:r>
+      <w:proofErr w:type="spellEnd"/>
+      <w:r>
+        <w:t>&gt;/</w:t>
+      </w:r>
+      <w:proofErr w:type="spellStart"/>
+      <w:r>
+        <w:t>favorites</w:t>
+      </w:r>
+      <w:proofErr w:type="spellEnd"/>
+      <w:r>
+        <w:t>.</w:t>
       </w:r>
     </w:p>
     <w:p>
@@ -1569,7 +1654,36 @@
         </w:numPr>
       </w:pPr>
       <w:r>
-        <w:t>It accepts post requests to &lt;Web API URL&gt;/favorites, which will post data to mango DB by supplying some variables in the form of Json( name, type, url).</w:t>
+        <w:t>It accepts post requests to &lt;Web API URL&gt;/</w:t>
+      </w:r>
+      <w:proofErr w:type="spellStart"/>
+      <w:r>
+        <w:t>favorites</w:t>
+      </w:r>
+      <w:proofErr w:type="spellEnd"/>
+      <w:r>
+        <w:t xml:space="preserve">, which will post data to mango DB by supplying some variables in the form of </w:t>
+      </w:r>
+      <w:proofErr w:type="spellStart"/>
+      <w:proofErr w:type="gramStart"/>
+      <w:r>
+        <w:t>Json</w:t>
+      </w:r>
+      <w:proofErr w:type="spellEnd"/>
+      <w:r>
+        <w:t>(</w:t>
+      </w:r>
+      <w:proofErr w:type="gramEnd"/>
+      <w:r>
+        <w:t xml:space="preserve"> name, type, </w:t>
+      </w:r>
+      <w:proofErr w:type="spellStart"/>
+      <w:r>
+        <w:t>url</w:t>
+      </w:r>
+      <w:proofErr w:type="spellEnd"/>
+      <w:r>
+        <w:t>).</w:t>
       </w:r>
     </w:p>
     <w:p>
@@ -1581,7 +1695,23 @@
         </w:numPr>
       </w:pPr>
       <w:r>
-        <w:t>It send get requests to some outside world starwar Dummy API (‘https://swapi.dev.api/films’)/movies.</w:t>
+        <w:t xml:space="preserve">It send get requests to some outside world </w:t>
+      </w:r>
+      <w:proofErr w:type="spellStart"/>
+      <w:r>
+        <w:t>starwar</w:t>
+      </w:r>
+      <w:proofErr w:type="spellEnd"/>
+      <w:r>
+        <w:t xml:space="preserve"> Dummy API (‘https</w:t>
+      </w:r>
+      <w:proofErr w:type="gramStart"/>
+      <w:r>
+        <w:t>:/</w:t>
+      </w:r>
+      <w:proofErr w:type="gramEnd"/>
+      <w:r>
+        <w:t>/swapi.dev.api/films’)/movies.</w:t>
       </w:r>
     </w:p>
     <w:p>
@@ -1593,7 +1723,23 @@
         </w:numPr>
       </w:pPr>
       <w:r>
-        <w:t>It send get requests to some outside world starwar Dummy API (‘https://swapi.dev.api/films’)/people.</w:t>
+        <w:t xml:space="preserve">It send get requests to some outside world </w:t>
+      </w:r>
+      <w:proofErr w:type="spellStart"/>
+      <w:r>
+        <w:t>starwar</w:t>
+      </w:r>
+      <w:proofErr w:type="spellEnd"/>
+      <w:r>
+        <w:t xml:space="preserve"> Dummy API (‘https</w:t>
+      </w:r>
+      <w:proofErr w:type="gramStart"/>
+      <w:r>
+        <w:t>:/</w:t>
+      </w:r>
+      <w:proofErr w:type="gramEnd"/>
+      <w:r>
+        <w:t>/swapi.dev.api/films’)/people.</w:t>
       </w:r>
     </w:p>
     <w:p>
@@ -1614,12 +1760,36 @@
         <w:ind w:left="360"/>
       </w:pPr>
       <w:r>
-        <w:t>Note: We will use postman software to send the requests to and from via webapi.</w:t>
-      </w:r>
-    </w:p>
-    <w:p>
-      <w:r>
-        <w:t>Now let’s dockerize the container by writing the instructions on Dockerfile.</w:t>
+        <w:t xml:space="preserve">Note: We will use postman software to send the requests to and from via </w:t>
+      </w:r>
+      <w:proofErr w:type="spellStart"/>
+      <w:r>
+        <w:t>webapi</w:t>
+      </w:r>
+      <w:proofErr w:type="spellEnd"/>
+      <w:r>
+        <w:t>.</w:t>
+      </w:r>
+    </w:p>
+    <w:p>
+      <w:r>
+        <w:t xml:space="preserve">Now let’s </w:t>
+      </w:r>
+      <w:proofErr w:type="spellStart"/>
+      <w:r>
+        <w:t>dockerize</w:t>
+      </w:r>
+      <w:proofErr w:type="spellEnd"/>
+      <w:r>
+        <w:t xml:space="preserve"> the container by writing the instructions on </w:t>
+      </w:r>
+      <w:proofErr w:type="spellStart"/>
+      <w:r>
+        <w:t>Dockerfile</w:t>
+      </w:r>
+      <w:proofErr w:type="spellEnd"/>
+      <w:r>
+        <w:t>.</w:t>
       </w:r>
     </w:p>
     <w:p>
@@ -1857,7 +2027,15 @@
     </w:p>
     <w:p>
       <w:r>
-        <w:t>On my app.js I am trying to connect mongo db on my host file system and trying to connect to that and failing as I didn’t installed.</w:t>
+        <w:t xml:space="preserve">On my app.js I am trying to connect mongo </w:t>
+      </w:r>
+      <w:proofErr w:type="spellStart"/>
+      <w:r>
+        <w:t>db</w:t>
+      </w:r>
+      <w:proofErr w:type="spellEnd"/>
+      <w:r>
+        <w:t xml:space="preserve"> on my host file system and trying to connect to that and failing as I didn’t installed.</w:t>
       </w:r>
     </w:p>
     <w:p>
@@ -1904,8 +2082,22 @@
           <w:bdr w:val="single" w:sz="6" w:space="0" w:color="B8C4C2" w:frame="1"/>
           <w:shd w:val="clear" w:color="auto" w:fill="F9FBFA"/>
         </w:rPr>
-        <w:t>.msi</w:t>
-      </w:r>
+        <w:t>.</w:t>
+      </w:r>
+      <w:proofErr w:type="spellStart"/>
+      <w:r>
+        <w:rPr>
+          <w:rStyle w:val="HTMLCode"/>
+          <w:rFonts w:eastAsiaTheme="minorHAnsi"/>
+          <w:color w:val="21313C"/>
+          <w:sz w:val="24"/>
+          <w:szCs w:val="24"/>
+          <w:bdr w:val="single" w:sz="6" w:space="0" w:color="B8C4C2" w:frame="1"/>
+          <w:shd w:val="clear" w:color="auto" w:fill="F9FBFA"/>
+        </w:rPr>
+        <w:t>msi</w:t>
+      </w:r>
+      <w:proofErr w:type="spellEnd"/>
       <w:r>
         <w:rPr>
           <w:rFonts w:ascii="Helvetica" w:hAnsi="Helvetica" w:cs="Helvetica"/>
@@ -2360,7 +2552,15 @@
     </w:p>
     <w:p>
       <w:r>
-        <w:t>After my local machine restart, I saw the mangodb service is running</w:t>
+        <w:t xml:space="preserve">After my local machine restart, I saw the </w:t>
+      </w:r>
+      <w:proofErr w:type="spellStart"/>
+      <w:r>
+        <w:t>mangodb</w:t>
+      </w:r>
+      <w:proofErr w:type="spellEnd"/>
+      <w:r>
+        <w:t xml:space="preserve"> service is running</w:t>
       </w:r>
     </w:p>
     <w:p>
@@ -2469,6 +2669,10 @@
     </w:p>
     <w:p>
       <w:r>
+        <w:rPr>
+          <w:noProof/>
+          <w:lang w:eastAsia="en-IN"/>
+        </w:rPr>
         <w:drawing>
           <wp:inline distT="0" distB="0" distL="0" distR="0" wp14:anchorId="33A0B0CB" wp14:editId="66E0115F">
             <wp:extent cx="5731510" cy="2566035"/>
@@ -2531,12 +2735,16 @@
           <v:shape id="_x0000_i1025" type="#_x0000_t75" style="width:450.75pt;height:181.5pt" o:ole="">
             <v:imagedata r:id="rId28" o:title=""/>
           </v:shape>
-          <o:OLEObject Type="Embed" ProgID="Paint.Picture" ShapeID="_x0000_i1025" DrawAspect="Content" ObjectID="_1706381754" r:id="rId29"/>
+          <o:OLEObject Type="Embed" ProgID="Paint.Picture" ShapeID="_x0000_i1025" DrawAspect="Content" ObjectID="_1706468469" r:id="rId29"/>
         </w:object>
       </w:r>
     </w:p>
     <w:p>
       <w:r>
+        <w:rPr>
+          <w:noProof/>
+          <w:lang w:eastAsia="en-IN"/>
+        </w:rPr>
         <w:lastRenderedPageBreak/>
         <w:drawing>
           <wp:inline distT="0" distB="0" distL="0" distR="0" wp14:anchorId="219EE382" wp14:editId="3F24C8BE">
@@ -2577,6 +2785,10 @@
     </w:p>
     <w:p>
       <w:r>
+        <w:rPr>
+          <w:noProof/>
+          <w:lang w:eastAsia="en-IN"/>
+        </w:rPr>
         <w:drawing>
           <wp:inline distT="0" distB="0" distL="0" distR="0" wp14:anchorId="70442DDE" wp14:editId="0D688C67">
             <wp:extent cx="5731510" cy="1676400"/>
@@ -2619,11 +2831,31 @@
         <w:t xml:space="preserve">You will get this error if you don’t have </w:t>
       </w:r>
       <w:r>
-        <w:t>latest version on NodesJS on container. So I am trying to install Node:17.4 version on the container.</w:t>
-      </w:r>
-    </w:p>
-    <w:p>
-      <w:r>
+        <w:t xml:space="preserve">latest version on </w:t>
+      </w:r>
+      <w:proofErr w:type="spellStart"/>
+      <w:r>
+        <w:t>NodesJS</w:t>
+      </w:r>
+      <w:proofErr w:type="spellEnd"/>
+      <w:r>
+        <w:t xml:space="preserve"> on container. So I am trying to install Node</w:t>
+      </w:r>
+      <w:proofErr w:type="gramStart"/>
+      <w:r>
+        <w:t>:17.4</w:t>
+      </w:r>
+      <w:proofErr w:type="gramEnd"/>
+      <w:r>
+        <w:t xml:space="preserve"> version on the container.</w:t>
+      </w:r>
+    </w:p>
+    <w:p>
+      <w:r>
+        <w:rPr>
+          <w:noProof/>
+          <w:lang w:eastAsia="en-IN"/>
+        </w:rPr>
         <w:drawing>
           <wp:inline distT="0" distB="0" distL="0" distR="0" wp14:anchorId="384A98C5" wp14:editId="39333CDF">
             <wp:extent cx="5731510" cy="2271395"/>
@@ -2663,6 +2895,10 @@
     </w:p>
     <w:p>
       <w:r>
+        <w:rPr>
+          <w:noProof/>
+          <w:lang w:eastAsia="en-IN"/>
+        </w:rPr>
         <w:drawing>
           <wp:inline distT="0" distB="0" distL="0" distR="0" wp14:anchorId="5154EF90" wp14:editId="13D72533">
             <wp:extent cx="5731510" cy="1487805"/>
@@ -2702,6 +2938,10 @@
     </w:p>
     <w:p>
       <w:r>
+        <w:rPr>
+          <w:noProof/>
+          <w:lang w:eastAsia="en-IN"/>
+        </w:rPr>
         <w:drawing>
           <wp:inline distT="0" distB="0" distL="0" distR="0" wp14:anchorId="78CDE3CA" wp14:editId="4BD9097A">
             <wp:extent cx="5731510" cy="1506855"/>
@@ -2742,7 +2982,23 @@
     <w:p>
       <w:r>
         <w:lastRenderedPageBreak/>
-        <w:t xml:space="preserve">As I don’t written any MangoDB connection instructions on Dockerfile, </w:t>
+        <w:t xml:space="preserve">As I don’t written any </w:t>
+      </w:r>
+      <w:proofErr w:type="spellStart"/>
+      <w:r>
+        <w:t>MangoDB</w:t>
+      </w:r>
+      <w:proofErr w:type="spellEnd"/>
+      <w:r>
+        <w:t xml:space="preserve"> connection instructions on </w:t>
+      </w:r>
+      <w:proofErr w:type="spellStart"/>
+      <w:r>
+        <w:t>Dockerfile</w:t>
+      </w:r>
+      <w:proofErr w:type="spellEnd"/>
+      <w:r>
+        <w:t xml:space="preserve">, </w:t>
       </w:r>
       <w:r>
         <w:t xml:space="preserve">it is unable to establish a local DB connection. So </w:t>
@@ -2754,7 +3010,15 @@
         <w:t>’</w:t>
       </w:r>
       <w:r>
-        <w:t>s comment the MangoDB connection code and</w:t>
+        <w:t xml:space="preserve">s comment the </w:t>
+      </w:r>
+      <w:proofErr w:type="spellStart"/>
+      <w:r>
+        <w:t>MangoDB</w:t>
+      </w:r>
+      <w:proofErr w:type="spellEnd"/>
+      <w:r>
+        <w:t xml:space="preserve"> connection code and</w:t>
       </w:r>
       <w:r>
         <w:t xml:space="preserve"> start the container, and will</w:t>
@@ -2775,11 +3039,31 @@
         <w:t xml:space="preserve"> are working or not.</w:t>
       </w:r>
       <w:r>
-        <w:t xml:space="preserve"> Because /favorites get &amp; post end points are depend on MangoDB connection and we will work that later.</w:t>
-      </w:r>
-    </w:p>
-    <w:p>
-      <w:r>
+        <w:t xml:space="preserve"> Because /</w:t>
+      </w:r>
+      <w:proofErr w:type="spellStart"/>
+      <w:r>
+        <w:t>favorites</w:t>
+      </w:r>
+      <w:proofErr w:type="spellEnd"/>
+      <w:r>
+        <w:t xml:space="preserve"> get &amp; post end points are depend on </w:t>
+      </w:r>
+      <w:proofErr w:type="spellStart"/>
+      <w:r>
+        <w:t>MangoDB</w:t>
+      </w:r>
+      <w:proofErr w:type="spellEnd"/>
+      <w:r>
+        <w:t xml:space="preserve"> connection and we will work that later.</w:t>
+      </w:r>
+    </w:p>
+    <w:p>
+      <w:r>
+        <w:rPr>
+          <w:noProof/>
+          <w:lang w:eastAsia="en-IN"/>
+        </w:rPr>
         <w:drawing>
           <wp:inline distT="0" distB="0" distL="0" distR="0" wp14:anchorId="611060C5" wp14:editId="1280C345">
             <wp:extent cx="5731510" cy="2571750"/>
@@ -2819,6 +3103,10 @@
     </w:p>
     <w:p>
       <w:r>
+        <w:rPr>
+          <w:noProof/>
+          <w:lang w:eastAsia="en-IN"/>
+        </w:rPr>
         <w:drawing>
           <wp:inline distT="0" distB="0" distL="0" distR="0" wp14:anchorId="257A486E" wp14:editId="508BA8B2">
             <wp:extent cx="5731510" cy="1298575"/>
@@ -2858,6 +3146,10 @@
     </w:p>
     <w:p>
       <w:r>
+        <w:rPr>
+          <w:noProof/>
+          <w:lang w:eastAsia="en-IN"/>
+        </w:rPr>
         <w:drawing>
           <wp:inline distT="0" distB="0" distL="0" distR="0" wp14:anchorId="73034197" wp14:editId="71FEA427">
             <wp:extent cx="5731510" cy="1475105"/>
@@ -2897,6 +3189,10 @@
     </w:p>
     <w:p>
       <w:r>
+        <w:rPr>
+          <w:noProof/>
+          <w:lang w:eastAsia="en-IN"/>
+        </w:rPr>
         <w:drawing>
           <wp:inline distT="0" distB="0" distL="0" distR="0" wp14:anchorId="07BD3229" wp14:editId="15D81533">
             <wp:extent cx="5731510" cy="796290"/>
@@ -2947,6 +3243,10 @@
     </w:p>
     <w:p>
       <w:r>
+        <w:rPr>
+          <w:noProof/>
+          <w:lang w:eastAsia="en-IN"/>
+        </w:rPr>
         <w:drawing>
           <wp:inline distT="0" distB="0" distL="0" distR="0" wp14:anchorId="46137E13" wp14:editId="36B280C9">
             <wp:extent cx="5731510" cy="3329305"/>
@@ -2987,6 +3287,10 @@
         <w:t xml:space="preserve">SO </w:t>
       </w:r>
       <w:r>
+        <w:rPr>
+          <w:noProof/>
+          <w:lang w:eastAsia="en-IN"/>
+        </w:rPr>
         <w:drawing>
           <wp:inline distT="0" distB="0" distL="0" distR="0" wp14:anchorId="30469F0E" wp14:editId="0732E916">
             <wp:extent cx="5731510" cy="3261995"/>
@@ -3026,16 +3330,2897 @@
     </w:p>
     <w:p>
       <w:r>
-        <w:t>So as you observe, with you modifying additional network configurations, sending requests to outside world Just works, the API GET request sent from the container to startwas Dummy API just works fine.. Bingo!!!!</w:t>
-      </w:r>
-    </w:p>
-    <w:p>
-      <w:r>
-        <w:t>Next section we will how the other types connections will work.</w:t>
-      </w:r>
+        <w:t xml:space="preserve">So as you observe, with you modifying additional network configurations, sending requests to outside world Just works, the API GET request sent from the container to </w:t>
+      </w:r>
+      <w:proofErr w:type="spellStart"/>
+      <w:r>
+        <w:t>startwa</w:t>
+      </w:r>
+      <w:r>
+        <w:t>r</w:t>
+      </w:r>
+      <w:r>
+        <w:t>s</w:t>
+      </w:r>
+      <w:proofErr w:type="spellEnd"/>
+      <w:r>
+        <w:t xml:space="preserve"> Dummy API just works fine.. Bingo!!!!</w:t>
+      </w:r>
+    </w:p>
+    <w:p>
+      <w:r>
+        <w:t xml:space="preserve">Next section we will how the other </w:t>
+      </w:r>
+      <w:r>
+        <w:t>type’s</w:t>
+      </w:r>
+      <w:r>
+        <w:t xml:space="preserve"> connections will work.</w:t>
+      </w:r>
+    </w:p>
+    <w:p>
+      <w:r>
+        <w:t xml:space="preserve">Sending Http requests to outside world is working, but the connection to your local host and accessing service is not working, because we had installed </w:t>
+      </w:r>
+      <w:proofErr w:type="spellStart"/>
+      <w:r>
+        <w:t>Mangodb</w:t>
+      </w:r>
+      <w:proofErr w:type="spellEnd"/>
+      <w:r>
+        <w:t xml:space="preserve"> on my local host file system and it not able to communicate to my localhost from the container, due to we had commented the </w:t>
+      </w:r>
+      <w:proofErr w:type="spellStart"/>
+      <w:r>
+        <w:t>MangoDB</w:t>
+      </w:r>
+      <w:proofErr w:type="spellEnd"/>
+      <w:r>
+        <w:t xml:space="preserve"> code previously.</w:t>
+      </w:r>
+    </w:p>
+    <w:p>
+      <w:r>
+        <w:lastRenderedPageBreak/>
+        <w:t xml:space="preserve">Now in order to enable communication from the container the local host, we need to change the domain to </w:t>
+      </w:r>
+      <w:r>
+        <w:t xml:space="preserve">a specific docker domain </w:t>
+      </w:r>
+      <w:r>
+        <w:t>“</w:t>
+      </w:r>
+      <w:proofErr w:type="spellStart"/>
+      <w:r>
+        <w:t>host.</w:t>
+      </w:r>
+      <w:r>
+        <w:t>docker.internal</w:t>
+      </w:r>
+      <w:proofErr w:type="spellEnd"/>
+      <w:r>
+        <w:t>”. This special domain is recognized by docker and it will converts the local host IP/</w:t>
+      </w:r>
+      <w:proofErr w:type="spellStart"/>
+      <w:r>
+        <w:t>domian</w:t>
+      </w:r>
+      <w:proofErr w:type="spellEnd"/>
+      <w:r>
+        <w:t xml:space="preserve"> as docker container IP/domain.</w:t>
+      </w:r>
+    </w:p>
+    <w:p>
+      <w:r>
+        <w:t>This will work for other types of requests also here we are use mongodb</w:t>
+      </w:r>
+      <w:proofErr w:type="gramStart"/>
+      <w:r>
+        <w:t>:/</w:t>
+      </w:r>
+      <w:proofErr w:type="gramEnd"/>
+      <w:r>
+        <w:t xml:space="preserve">/ but it will work of http:// requests you need to replace </w:t>
+      </w:r>
+      <w:hyperlink r:id="rId41" w:history="1">
+        <w:r>
+          <w:rPr>
+            <w:rStyle w:val="Hyperlink"/>
+          </w:rPr>
+          <w:t>http://localhost</w:t>
+        </w:r>
+      </w:hyperlink>
+      <w:r>
+        <w:t xml:space="preserve"> to </w:t>
+      </w:r>
+      <w:hyperlink r:id="rId42" w:history="1">
+        <w:r>
+          <w:rPr>
+            <w:rStyle w:val="Hyperlink"/>
+          </w:rPr>
+          <w:t>http://host.docker.internal</w:t>
+        </w:r>
+      </w:hyperlink>
+      <w:r>
+        <w:t xml:space="preserve"> in order to communicate with local host file system.</w:t>
+      </w:r>
+    </w:p>
+    <w:p>
+      <w:r>
+        <w:drawing>
+          <wp:inline distT="0" distB="0" distL="0" distR="0" wp14:anchorId="4D7938D8" wp14:editId="2DB53A9F">
+            <wp:extent cx="5731510" cy="2606040"/>
+            <wp:effectExtent l="0" t="0" r="2540" b="3810"/>
+            <wp:docPr id="47" name="Picture 47"/>
+            <wp:cNvGraphicFramePr>
+              <a:graphicFrameLocks xmlns:a="http://schemas.openxmlformats.org/drawingml/2006/main" noChangeAspect="1"/>
+            </wp:cNvGraphicFramePr>
+            <a:graphic xmlns:a="http://schemas.openxmlformats.org/drawingml/2006/main">
+              <a:graphicData uri="http://schemas.openxmlformats.org/drawingml/2006/picture">
+                <pic:pic xmlns:pic="http://schemas.openxmlformats.org/drawingml/2006/picture">
+                  <pic:nvPicPr>
+                    <pic:cNvPr id="1" name=""/>
+                    <pic:cNvPicPr/>
+                  </pic:nvPicPr>
+                  <pic:blipFill>
+                    <a:blip r:embed="rId43"/>
+                    <a:stretch>
+                      <a:fillRect/>
+                    </a:stretch>
+                  </pic:blipFill>
+                  <pic:spPr>
+                    <a:xfrm>
+                      <a:off x="0" y="0"/>
+                      <a:ext cx="5731510" cy="2606040"/>
+                    </a:xfrm>
+                    <a:prstGeom prst="rect">
+                      <a:avLst/>
+                    </a:prstGeom>
+                  </pic:spPr>
+                </pic:pic>
+              </a:graphicData>
+            </a:graphic>
+          </wp:inline>
+        </w:drawing>
+      </w:r>
+    </w:p>
+    <w:p>
+      <w:r>
+        <w:t>As we had made the changes on app.js, let’s re-build the image again.</w:t>
+      </w:r>
+    </w:p>
+    <w:p>
+      <w:r>
+        <w:drawing>
+          <wp:inline distT="0" distB="0" distL="0" distR="0" wp14:anchorId="0721DB69" wp14:editId="39ED8358">
+            <wp:extent cx="5731510" cy="729615"/>
+            <wp:effectExtent l="0" t="0" r="2540" b="0"/>
+            <wp:docPr id="48" name="Picture 48"/>
+            <wp:cNvGraphicFramePr>
+              <a:graphicFrameLocks xmlns:a="http://schemas.openxmlformats.org/drawingml/2006/main" noChangeAspect="1"/>
+            </wp:cNvGraphicFramePr>
+            <a:graphic xmlns:a="http://schemas.openxmlformats.org/drawingml/2006/main">
+              <a:graphicData uri="http://schemas.openxmlformats.org/drawingml/2006/picture">
+                <pic:pic xmlns:pic="http://schemas.openxmlformats.org/drawingml/2006/picture">
+                  <pic:nvPicPr>
+                    <pic:cNvPr id="1" name=""/>
+                    <pic:cNvPicPr/>
+                  </pic:nvPicPr>
+                  <pic:blipFill>
+                    <a:blip r:embed="rId44"/>
+                    <a:stretch>
+                      <a:fillRect/>
+                    </a:stretch>
+                  </pic:blipFill>
+                  <pic:spPr>
+                    <a:xfrm>
+                      <a:off x="0" y="0"/>
+                      <a:ext cx="5731510" cy="729615"/>
+                    </a:xfrm>
+                    <a:prstGeom prst="rect">
+                      <a:avLst/>
+                    </a:prstGeom>
+                  </pic:spPr>
+                </pic:pic>
+              </a:graphicData>
+            </a:graphic>
+          </wp:inline>
+        </w:drawing>
+      </w:r>
+    </w:p>
+    <w:p>
+      <w:r>
+        <w:drawing>
+          <wp:inline distT="0" distB="0" distL="0" distR="0" wp14:anchorId="31415A86" wp14:editId="1000E5B4">
+            <wp:extent cx="5731510" cy="1456055"/>
+            <wp:effectExtent l="0" t="0" r="2540" b="0"/>
+            <wp:docPr id="46" name="Picture 46"/>
+            <wp:cNvGraphicFramePr>
+              <a:graphicFrameLocks xmlns:a="http://schemas.openxmlformats.org/drawingml/2006/main" noChangeAspect="1"/>
+            </wp:cNvGraphicFramePr>
+            <a:graphic xmlns:a="http://schemas.openxmlformats.org/drawingml/2006/main">
+              <a:graphicData uri="http://schemas.openxmlformats.org/drawingml/2006/picture">
+                <pic:pic xmlns:pic="http://schemas.openxmlformats.org/drawingml/2006/picture">
+                  <pic:nvPicPr>
+                    <pic:cNvPr id="1" name=""/>
+                    <pic:cNvPicPr/>
+                  </pic:nvPicPr>
+                  <pic:blipFill>
+                    <a:blip r:embed="rId45"/>
+                    <a:stretch>
+                      <a:fillRect/>
+                    </a:stretch>
+                  </pic:blipFill>
+                  <pic:spPr>
+                    <a:xfrm>
+                      <a:off x="0" y="0"/>
+                      <a:ext cx="5731510" cy="1456055"/>
+                    </a:xfrm>
+                    <a:prstGeom prst="rect">
+                      <a:avLst/>
+                    </a:prstGeom>
+                  </pic:spPr>
+                </pic:pic>
+              </a:graphicData>
+            </a:graphic>
+          </wp:inline>
+        </w:drawing>
+      </w:r>
+    </w:p>
+    <w:p>
+      <w:r>
+        <w:drawing>
+          <wp:inline distT="0" distB="0" distL="0" distR="0" wp14:anchorId="7FCC5522" wp14:editId="4CB21A80">
+            <wp:extent cx="5731510" cy="1462405"/>
+            <wp:effectExtent l="0" t="0" r="2540" b="4445"/>
+            <wp:docPr id="49" name="Picture 49"/>
+            <wp:cNvGraphicFramePr>
+              <a:graphicFrameLocks xmlns:a="http://schemas.openxmlformats.org/drawingml/2006/main" noChangeAspect="1"/>
+            </wp:cNvGraphicFramePr>
+            <a:graphic xmlns:a="http://schemas.openxmlformats.org/drawingml/2006/main">
+              <a:graphicData uri="http://schemas.openxmlformats.org/drawingml/2006/picture">
+                <pic:pic xmlns:pic="http://schemas.openxmlformats.org/drawingml/2006/picture">
+                  <pic:nvPicPr>
+                    <pic:cNvPr id="1" name=""/>
+                    <pic:cNvPicPr/>
+                  </pic:nvPicPr>
+                  <pic:blipFill>
+                    <a:blip r:embed="rId46"/>
+                    <a:stretch>
+                      <a:fillRect/>
+                    </a:stretch>
+                  </pic:blipFill>
+                  <pic:spPr>
+                    <a:xfrm>
+                      <a:off x="0" y="0"/>
+                      <a:ext cx="5731510" cy="1462405"/>
+                    </a:xfrm>
+                    <a:prstGeom prst="rect">
+                      <a:avLst/>
+                    </a:prstGeom>
+                  </pic:spPr>
+                </pic:pic>
+              </a:graphicData>
+            </a:graphic>
+          </wp:inline>
+        </w:drawing>
+      </w:r>
+    </w:p>
+    <w:p>
+      <w:r>
+        <w:lastRenderedPageBreak/>
+        <w:drawing>
+          <wp:inline distT="0" distB="0" distL="0" distR="0" wp14:anchorId="48390E5C" wp14:editId="0C0DFA01">
+            <wp:extent cx="5731510" cy="623570"/>
+            <wp:effectExtent l="0" t="0" r="2540" b="5080"/>
+            <wp:docPr id="50" name="Picture 50"/>
+            <wp:cNvGraphicFramePr>
+              <a:graphicFrameLocks xmlns:a="http://schemas.openxmlformats.org/drawingml/2006/main" noChangeAspect="1"/>
+            </wp:cNvGraphicFramePr>
+            <a:graphic xmlns:a="http://schemas.openxmlformats.org/drawingml/2006/main">
+              <a:graphicData uri="http://schemas.openxmlformats.org/drawingml/2006/picture">
+                <pic:pic xmlns:pic="http://schemas.openxmlformats.org/drawingml/2006/picture">
+                  <pic:nvPicPr>
+                    <pic:cNvPr id="1" name=""/>
+                    <pic:cNvPicPr/>
+                  </pic:nvPicPr>
+                  <pic:blipFill>
+                    <a:blip r:embed="rId47"/>
+                    <a:stretch>
+                      <a:fillRect/>
+                    </a:stretch>
+                  </pic:blipFill>
+                  <pic:spPr>
+                    <a:xfrm>
+                      <a:off x="0" y="0"/>
+                      <a:ext cx="5731510" cy="623570"/>
+                    </a:xfrm>
+                    <a:prstGeom prst="rect">
+                      <a:avLst/>
+                    </a:prstGeom>
+                  </pic:spPr>
+                </pic:pic>
+              </a:graphicData>
+            </a:graphic>
+          </wp:inline>
+        </w:drawing>
+      </w:r>
+    </w:p>
+    <w:p>
+      <w:r>
+        <w:drawing>
+          <wp:inline distT="0" distB="0" distL="0" distR="0" wp14:anchorId="264FB4E7" wp14:editId="266A8FDE">
+            <wp:extent cx="5731510" cy="3505200"/>
+            <wp:effectExtent l="0" t="0" r="2540" b="0"/>
+            <wp:docPr id="51" name="Picture 51"/>
+            <wp:cNvGraphicFramePr>
+              <a:graphicFrameLocks xmlns:a="http://schemas.openxmlformats.org/drawingml/2006/main" noChangeAspect="1"/>
+            </wp:cNvGraphicFramePr>
+            <a:graphic xmlns:a="http://schemas.openxmlformats.org/drawingml/2006/main">
+              <a:graphicData uri="http://schemas.openxmlformats.org/drawingml/2006/picture">
+                <pic:pic xmlns:pic="http://schemas.openxmlformats.org/drawingml/2006/picture">
+                  <pic:nvPicPr>
+                    <pic:cNvPr id="1" name=""/>
+                    <pic:cNvPicPr/>
+                  </pic:nvPicPr>
+                  <pic:blipFill>
+                    <a:blip r:embed="rId48"/>
+                    <a:stretch>
+                      <a:fillRect/>
+                    </a:stretch>
+                  </pic:blipFill>
+                  <pic:spPr>
+                    <a:xfrm>
+                      <a:off x="0" y="0"/>
+                      <a:ext cx="5731510" cy="3505200"/>
+                    </a:xfrm>
+                    <a:prstGeom prst="rect">
+                      <a:avLst/>
+                    </a:prstGeom>
+                  </pic:spPr>
+                </pic:pic>
+              </a:graphicData>
+            </a:graphic>
+          </wp:inline>
+        </w:drawing>
+      </w:r>
+    </w:p>
+    <w:p>
+      <w:r>
+        <w:drawing>
+          <wp:inline distT="0" distB="0" distL="0" distR="0" wp14:anchorId="6427BAEE" wp14:editId="6147022F">
+            <wp:extent cx="5731510" cy="3492500"/>
+            <wp:effectExtent l="0" t="0" r="2540" b="0"/>
+            <wp:docPr id="52" name="Picture 52"/>
+            <wp:cNvGraphicFramePr>
+              <a:graphicFrameLocks xmlns:a="http://schemas.openxmlformats.org/drawingml/2006/main" noChangeAspect="1"/>
+            </wp:cNvGraphicFramePr>
+            <a:graphic xmlns:a="http://schemas.openxmlformats.org/drawingml/2006/main">
+              <a:graphicData uri="http://schemas.openxmlformats.org/drawingml/2006/picture">
+                <pic:pic xmlns:pic="http://schemas.openxmlformats.org/drawingml/2006/picture">
+                  <pic:nvPicPr>
+                    <pic:cNvPr id="1" name=""/>
+                    <pic:cNvPicPr/>
+                  </pic:nvPicPr>
+                  <pic:blipFill>
+                    <a:blip r:embed="rId49"/>
+                    <a:stretch>
+                      <a:fillRect/>
+                    </a:stretch>
+                  </pic:blipFill>
+                  <pic:spPr>
+                    <a:xfrm>
+                      <a:off x="0" y="0"/>
+                      <a:ext cx="5731510" cy="3492500"/>
+                    </a:xfrm>
+                    <a:prstGeom prst="rect">
+                      <a:avLst/>
+                    </a:prstGeom>
+                  </pic:spPr>
+                </pic:pic>
+              </a:graphicData>
+            </a:graphic>
+          </wp:inline>
+        </w:drawing>
+      </w:r>
+    </w:p>
+    <w:p/>
+    <w:p/>
+    <w:p/>
+    <w:p>
+      <w:r>
+        <w:lastRenderedPageBreak/>
+        <w:t xml:space="preserve">While using post request, we need to follow the below instruction to update the data into </w:t>
+      </w:r>
+      <w:proofErr w:type="spellStart"/>
+      <w:r>
+        <w:t>mongoDB</w:t>
+      </w:r>
+      <w:proofErr w:type="spellEnd"/>
+      <w:r>
+        <w:t xml:space="preserve"> on our localhost.</w:t>
+      </w:r>
+    </w:p>
+    <w:p>
+      <w:r>
+        <w:drawing>
+          <wp:inline distT="0" distB="0" distL="0" distR="0" wp14:anchorId="6E567845" wp14:editId="5EE7878D">
+            <wp:extent cx="5731510" cy="1805305"/>
+            <wp:effectExtent l="0" t="0" r="2540" b="4445"/>
+            <wp:docPr id="53" name="Picture 53"/>
+            <wp:cNvGraphicFramePr>
+              <a:graphicFrameLocks xmlns:a="http://schemas.openxmlformats.org/drawingml/2006/main" noChangeAspect="1"/>
+            </wp:cNvGraphicFramePr>
+            <a:graphic xmlns:a="http://schemas.openxmlformats.org/drawingml/2006/main">
+              <a:graphicData uri="http://schemas.openxmlformats.org/drawingml/2006/picture">
+                <pic:pic xmlns:pic="http://schemas.openxmlformats.org/drawingml/2006/picture">
+                  <pic:nvPicPr>
+                    <pic:cNvPr id="1" name=""/>
+                    <pic:cNvPicPr/>
+                  </pic:nvPicPr>
+                  <pic:blipFill>
+                    <a:blip r:embed="rId50"/>
+                    <a:stretch>
+                      <a:fillRect/>
+                    </a:stretch>
+                  </pic:blipFill>
+                  <pic:spPr>
+                    <a:xfrm>
+                      <a:off x="0" y="0"/>
+                      <a:ext cx="5731510" cy="1805305"/>
+                    </a:xfrm>
+                    <a:prstGeom prst="rect">
+                      <a:avLst/>
+                    </a:prstGeom>
+                  </pic:spPr>
+                </pic:pic>
+              </a:graphicData>
+            </a:graphic>
+          </wp:inline>
+        </w:drawing>
+      </w:r>
+    </w:p>
+    <w:p>
+      <w:r>
+        <w:drawing>
+          <wp:inline distT="0" distB="0" distL="0" distR="0" wp14:anchorId="4BD23429" wp14:editId="30EA0C8E">
+            <wp:extent cx="5731510" cy="2639060"/>
+            <wp:effectExtent l="0" t="0" r="2540" b="8890"/>
+            <wp:docPr id="54" name="Picture 54"/>
+            <wp:cNvGraphicFramePr>
+              <a:graphicFrameLocks xmlns:a="http://schemas.openxmlformats.org/drawingml/2006/main" noChangeAspect="1"/>
+            </wp:cNvGraphicFramePr>
+            <a:graphic xmlns:a="http://schemas.openxmlformats.org/drawingml/2006/main">
+              <a:graphicData uri="http://schemas.openxmlformats.org/drawingml/2006/picture">
+                <pic:pic xmlns:pic="http://schemas.openxmlformats.org/drawingml/2006/picture">
+                  <pic:nvPicPr>
+                    <pic:cNvPr id="1" name=""/>
+                    <pic:cNvPicPr/>
+                  </pic:nvPicPr>
+                  <pic:blipFill>
+                    <a:blip r:embed="rId51"/>
+                    <a:stretch>
+                      <a:fillRect/>
+                    </a:stretch>
+                  </pic:blipFill>
+                  <pic:spPr>
+                    <a:xfrm>
+                      <a:off x="0" y="0"/>
+                      <a:ext cx="5731510" cy="2639060"/>
+                    </a:xfrm>
+                    <a:prstGeom prst="rect">
+                      <a:avLst/>
+                    </a:prstGeom>
+                  </pic:spPr>
+                </pic:pic>
+              </a:graphicData>
+            </a:graphic>
+          </wp:inline>
+        </w:drawing>
+      </w:r>
+    </w:p>
+    <w:p>
+      <w:r>
+        <w:t xml:space="preserve">Now in order to use the get on </w:t>
+      </w:r>
+      <w:proofErr w:type="spellStart"/>
+      <w:r>
+        <w:t>favorites</w:t>
+      </w:r>
+      <w:proofErr w:type="spellEnd"/>
+      <w:r>
+        <w:t xml:space="preserve">, use like below </w:t>
+      </w:r>
+    </w:p>
+    <w:p>
+      <w:r>
+        <w:drawing>
+          <wp:inline distT="0" distB="0" distL="0" distR="0" wp14:anchorId="0CD55373" wp14:editId="2C3791BB">
+            <wp:extent cx="5731510" cy="2763520"/>
+            <wp:effectExtent l="0" t="0" r="2540" b="0"/>
+            <wp:docPr id="55" name="Picture 55"/>
+            <wp:cNvGraphicFramePr>
+              <a:graphicFrameLocks xmlns:a="http://schemas.openxmlformats.org/drawingml/2006/main" noChangeAspect="1"/>
+            </wp:cNvGraphicFramePr>
+            <a:graphic xmlns:a="http://schemas.openxmlformats.org/drawingml/2006/main">
+              <a:graphicData uri="http://schemas.openxmlformats.org/drawingml/2006/picture">
+                <pic:pic xmlns:pic="http://schemas.openxmlformats.org/drawingml/2006/picture">
+                  <pic:nvPicPr>
+                    <pic:cNvPr id="1" name=""/>
+                    <pic:cNvPicPr/>
+                  </pic:nvPicPr>
+                  <pic:blipFill>
+                    <a:blip r:embed="rId52"/>
+                    <a:stretch>
+                      <a:fillRect/>
+                    </a:stretch>
+                  </pic:blipFill>
+                  <pic:spPr>
+                    <a:xfrm>
+                      <a:off x="0" y="0"/>
+                      <a:ext cx="5731510" cy="2763520"/>
+                    </a:xfrm>
+                    <a:prstGeom prst="rect">
+                      <a:avLst/>
+                    </a:prstGeom>
+                  </pic:spPr>
+                </pic:pic>
+              </a:graphicData>
+            </a:graphic>
+          </wp:inline>
+        </w:drawing>
+      </w:r>
+    </w:p>
+    <w:p>
+      <w:r>
+        <w:t>Now you can see that communication from your container to localhost machine is possible via special domain “</w:t>
+      </w:r>
+      <w:proofErr w:type="spellStart"/>
+      <w:r>
+        <w:t>host.docker.internal</w:t>
+      </w:r>
+      <w:proofErr w:type="spellEnd"/>
+      <w:r>
+        <w:t>”.</w:t>
+      </w:r>
+    </w:p>
+    <w:p>
+      <w:r>
+        <w:lastRenderedPageBreak/>
+        <w:t>Now let’s the other type of communication which is container &lt;-&gt; container.</w:t>
+      </w:r>
+    </w:p>
+    <w:p>
+      <w:r>
+        <w:t xml:space="preserve">For this I am planning to build two container one container contains Node app and other container contains </w:t>
+      </w:r>
+      <w:proofErr w:type="spellStart"/>
+      <w:r>
+        <w:t>mangodb</w:t>
+      </w:r>
+      <w:proofErr w:type="spellEnd"/>
+      <w:r>
+        <w:t xml:space="preserve"> and both need to talk to each other.</w:t>
+      </w:r>
+    </w:p>
+    <w:p>
+      <w:r>
+        <w:t xml:space="preserve">Up to now we had installed </w:t>
+      </w:r>
+      <w:proofErr w:type="spellStart"/>
+      <w:r>
+        <w:t>mongodb</w:t>
+      </w:r>
+      <w:proofErr w:type="spellEnd"/>
+      <w:r>
+        <w:t xml:space="preserve"> on my localhost and connected from the container to localhost, now I need to configure another container with </w:t>
+      </w:r>
+      <w:proofErr w:type="spellStart"/>
+      <w:r>
+        <w:t>mongodb</w:t>
+      </w:r>
+      <w:proofErr w:type="spellEnd"/>
+      <w:r>
+        <w:t>.</w:t>
+      </w:r>
+    </w:p>
+    <w:p>
+      <w:r>
+        <w:drawing>
+          <wp:inline distT="0" distB="0" distL="0" distR="0" wp14:anchorId="2F6C9D78" wp14:editId="5968E7D2">
+            <wp:extent cx="5731510" cy="651510"/>
+            <wp:effectExtent l="0" t="0" r="2540" b="0"/>
+            <wp:docPr id="56" name="Picture 56"/>
+            <wp:cNvGraphicFramePr>
+              <a:graphicFrameLocks xmlns:a="http://schemas.openxmlformats.org/drawingml/2006/main" noChangeAspect="1"/>
+            </wp:cNvGraphicFramePr>
+            <a:graphic xmlns:a="http://schemas.openxmlformats.org/drawingml/2006/main">
+              <a:graphicData uri="http://schemas.openxmlformats.org/drawingml/2006/picture">
+                <pic:pic xmlns:pic="http://schemas.openxmlformats.org/drawingml/2006/picture">
+                  <pic:nvPicPr>
+                    <pic:cNvPr id="1" name=""/>
+                    <pic:cNvPicPr/>
+                  </pic:nvPicPr>
+                  <pic:blipFill>
+                    <a:blip r:embed="rId53"/>
+                    <a:stretch>
+                      <a:fillRect/>
+                    </a:stretch>
+                  </pic:blipFill>
+                  <pic:spPr>
+                    <a:xfrm>
+                      <a:off x="0" y="0"/>
+                      <a:ext cx="5731510" cy="651510"/>
+                    </a:xfrm>
+                    <a:prstGeom prst="rect">
+                      <a:avLst/>
+                    </a:prstGeom>
+                  </pic:spPr>
+                </pic:pic>
+              </a:graphicData>
+            </a:graphic>
+          </wp:inline>
+        </w:drawing>
+      </w:r>
+    </w:p>
+    <w:p>
+      <w:r>
+        <w:t xml:space="preserve">Creating </w:t>
+      </w:r>
+      <w:proofErr w:type="spellStart"/>
+      <w:r>
+        <w:t>mongodb</w:t>
+      </w:r>
+      <w:proofErr w:type="spellEnd"/>
+      <w:r>
+        <w:t xml:space="preserve"> container now, there is no need to write a separate </w:t>
+      </w:r>
+      <w:proofErr w:type="spellStart"/>
+      <w:r>
+        <w:t>Dockerfile</w:t>
+      </w:r>
+      <w:proofErr w:type="spellEnd"/>
+      <w:r>
+        <w:t xml:space="preserve"> file for this we have an official </w:t>
+      </w:r>
+      <w:proofErr w:type="spellStart"/>
+      <w:r>
+        <w:t>mongodb</w:t>
+      </w:r>
+      <w:proofErr w:type="spellEnd"/>
+      <w:r>
+        <w:t xml:space="preserve"> image on docker hub, we can use that for our purpose.</w:t>
+      </w:r>
+    </w:p>
+    <w:p>
+      <w:r>
+        <w:drawing>
+          <wp:inline distT="0" distB="0" distL="0" distR="0" wp14:anchorId="18A150DC" wp14:editId="5C4CF781">
+            <wp:extent cx="5731510" cy="1463675"/>
+            <wp:effectExtent l="0" t="0" r="2540" b="3175"/>
+            <wp:docPr id="57" name="Picture 57"/>
+            <wp:cNvGraphicFramePr>
+              <a:graphicFrameLocks xmlns:a="http://schemas.openxmlformats.org/drawingml/2006/main" noChangeAspect="1"/>
+            </wp:cNvGraphicFramePr>
+            <a:graphic xmlns:a="http://schemas.openxmlformats.org/drawingml/2006/main">
+              <a:graphicData uri="http://schemas.openxmlformats.org/drawingml/2006/picture">
+                <pic:pic xmlns:pic="http://schemas.openxmlformats.org/drawingml/2006/picture">
+                  <pic:nvPicPr>
+                    <pic:cNvPr id="1" name=""/>
+                    <pic:cNvPicPr/>
+                  </pic:nvPicPr>
+                  <pic:blipFill>
+                    <a:blip r:embed="rId54"/>
+                    <a:stretch>
+                      <a:fillRect/>
+                    </a:stretch>
+                  </pic:blipFill>
+                  <pic:spPr>
+                    <a:xfrm>
+                      <a:off x="0" y="0"/>
+                      <a:ext cx="5731510" cy="1463675"/>
+                    </a:xfrm>
+                    <a:prstGeom prst="rect">
+                      <a:avLst/>
+                    </a:prstGeom>
+                  </pic:spPr>
+                </pic:pic>
+              </a:graphicData>
+            </a:graphic>
+          </wp:inline>
+        </w:drawing>
+      </w:r>
+    </w:p>
+    <w:p>
+      <w:r>
+        <w:drawing>
+          <wp:inline distT="0" distB="0" distL="0" distR="0" wp14:anchorId="60BBEF65" wp14:editId="10746DCB">
+            <wp:extent cx="5731510" cy="591185"/>
+            <wp:effectExtent l="0" t="0" r="2540" b="0"/>
+            <wp:docPr id="58" name="Picture 58"/>
+            <wp:cNvGraphicFramePr>
+              <a:graphicFrameLocks xmlns:a="http://schemas.openxmlformats.org/drawingml/2006/main" noChangeAspect="1"/>
+            </wp:cNvGraphicFramePr>
+            <a:graphic xmlns:a="http://schemas.openxmlformats.org/drawingml/2006/main">
+              <a:graphicData uri="http://schemas.openxmlformats.org/drawingml/2006/picture">
+                <pic:pic xmlns:pic="http://schemas.openxmlformats.org/drawingml/2006/picture">
+                  <pic:nvPicPr>
+                    <pic:cNvPr id="1" name=""/>
+                    <pic:cNvPicPr/>
+                  </pic:nvPicPr>
+                  <pic:blipFill>
+                    <a:blip r:embed="rId55"/>
+                    <a:stretch>
+                      <a:fillRect/>
+                    </a:stretch>
+                  </pic:blipFill>
+                  <pic:spPr>
+                    <a:xfrm>
+                      <a:off x="0" y="0"/>
+                      <a:ext cx="5731510" cy="591185"/>
+                    </a:xfrm>
+                    <a:prstGeom prst="rect">
+                      <a:avLst/>
+                    </a:prstGeom>
+                  </pic:spPr>
+                </pic:pic>
+              </a:graphicData>
+            </a:graphic>
+          </wp:inline>
+        </w:drawing>
+      </w:r>
+    </w:p>
+    <w:p>
+      <w:r>
+        <w:t xml:space="preserve">Now the application node will need to connect to this </w:t>
+      </w:r>
+      <w:proofErr w:type="spellStart"/>
+      <w:r>
+        <w:t>mongodb</w:t>
+      </w:r>
+      <w:proofErr w:type="spellEnd"/>
+      <w:r>
+        <w:t xml:space="preserve"> container, previously we had placed “</w:t>
+      </w:r>
+      <w:proofErr w:type="spellStart"/>
+      <w:r>
+        <w:t>host.docker.internal</w:t>
+      </w:r>
+      <w:proofErr w:type="spellEnd"/>
+      <w:r>
+        <w:t xml:space="preserve">” to communicate but this doesn’t work, we need to replace the IP of the </w:t>
+      </w:r>
+      <w:proofErr w:type="spellStart"/>
+      <w:r>
+        <w:t>mongodb</w:t>
+      </w:r>
+      <w:proofErr w:type="spellEnd"/>
+      <w:r>
+        <w:t xml:space="preserve"> container on the app.js to connect.</w:t>
+      </w:r>
+    </w:p>
+    <w:p>
+      <w:r>
+        <w:t xml:space="preserve">In order to find the IP of the </w:t>
+      </w:r>
+      <w:proofErr w:type="spellStart"/>
+      <w:r>
+        <w:t>mongodb</w:t>
+      </w:r>
+      <w:proofErr w:type="spellEnd"/>
+      <w:r>
+        <w:t xml:space="preserve"> container, issue the following command.</w:t>
+      </w:r>
+    </w:p>
+    <w:p>
+      <w:r>
+        <w:drawing>
+          <wp:inline distT="0" distB="0" distL="0" distR="0" wp14:anchorId="5BB57B92" wp14:editId="7FC8473D">
+            <wp:extent cx="5731510" cy="3168015"/>
+            <wp:effectExtent l="0" t="0" r="2540" b="0"/>
+            <wp:docPr id="59" name="Picture 59"/>
+            <wp:cNvGraphicFramePr>
+              <a:graphicFrameLocks xmlns:a="http://schemas.openxmlformats.org/drawingml/2006/main" noChangeAspect="1"/>
+            </wp:cNvGraphicFramePr>
+            <a:graphic xmlns:a="http://schemas.openxmlformats.org/drawingml/2006/main">
+              <a:graphicData uri="http://schemas.openxmlformats.org/drawingml/2006/picture">
+                <pic:pic xmlns:pic="http://schemas.openxmlformats.org/drawingml/2006/picture">
+                  <pic:nvPicPr>
+                    <pic:cNvPr id="1" name=""/>
+                    <pic:cNvPicPr/>
+                  </pic:nvPicPr>
+                  <pic:blipFill>
+                    <a:blip r:embed="rId56"/>
+                    <a:stretch>
+                      <a:fillRect/>
+                    </a:stretch>
+                  </pic:blipFill>
+                  <pic:spPr>
+                    <a:xfrm>
+                      <a:off x="0" y="0"/>
+                      <a:ext cx="5731510" cy="3168015"/>
+                    </a:xfrm>
+                    <a:prstGeom prst="rect">
+                      <a:avLst/>
+                    </a:prstGeom>
+                  </pic:spPr>
+                </pic:pic>
+              </a:graphicData>
+            </a:graphic>
+          </wp:inline>
+        </w:drawing>
+      </w:r>
+    </w:p>
+    <w:p>
+      <w:r>
+        <w:lastRenderedPageBreak/>
+        <w:t>Here go to network settings and find out the IP address as shown below.</w:t>
+      </w:r>
+    </w:p>
+    <w:p>
+      <w:r>
+        <w:drawing>
+          <wp:inline distT="0" distB="0" distL="0" distR="0" wp14:anchorId="26A880D6" wp14:editId="340D9A94">
+            <wp:extent cx="5731510" cy="2969260"/>
+            <wp:effectExtent l="0" t="0" r="2540" b="2540"/>
+            <wp:docPr id="60" name="Picture 60"/>
+            <wp:cNvGraphicFramePr>
+              <a:graphicFrameLocks xmlns:a="http://schemas.openxmlformats.org/drawingml/2006/main" noChangeAspect="1"/>
+            </wp:cNvGraphicFramePr>
+            <a:graphic xmlns:a="http://schemas.openxmlformats.org/drawingml/2006/main">
+              <a:graphicData uri="http://schemas.openxmlformats.org/drawingml/2006/picture">
+                <pic:pic xmlns:pic="http://schemas.openxmlformats.org/drawingml/2006/picture">
+                  <pic:nvPicPr>
+                    <pic:cNvPr id="1" name=""/>
+                    <pic:cNvPicPr/>
+                  </pic:nvPicPr>
+                  <pic:blipFill>
+                    <a:blip r:embed="rId57"/>
+                    <a:stretch>
+                      <a:fillRect/>
+                    </a:stretch>
+                  </pic:blipFill>
+                  <pic:spPr>
+                    <a:xfrm>
+                      <a:off x="0" y="0"/>
+                      <a:ext cx="5731510" cy="2969260"/>
+                    </a:xfrm>
+                    <a:prstGeom prst="rect">
+                      <a:avLst/>
+                    </a:prstGeom>
+                  </pic:spPr>
+                </pic:pic>
+              </a:graphicData>
+            </a:graphic>
+          </wp:inline>
+        </w:drawing>
+      </w:r>
+    </w:p>
+    <w:p>
+      <w:r>
+        <w:drawing>
+          <wp:inline distT="0" distB="0" distL="0" distR="0" wp14:anchorId="28BFB615" wp14:editId="76054453">
+            <wp:extent cx="5731510" cy="1535430"/>
+            <wp:effectExtent l="0" t="0" r="2540" b="7620"/>
+            <wp:docPr id="61" name="Picture 61"/>
+            <wp:cNvGraphicFramePr>
+              <a:graphicFrameLocks xmlns:a="http://schemas.openxmlformats.org/drawingml/2006/main" noChangeAspect="1"/>
+            </wp:cNvGraphicFramePr>
+            <a:graphic xmlns:a="http://schemas.openxmlformats.org/drawingml/2006/main">
+              <a:graphicData uri="http://schemas.openxmlformats.org/drawingml/2006/picture">
+                <pic:pic xmlns:pic="http://schemas.openxmlformats.org/drawingml/2006/picture">
+                  <pic:nvPicPr>
+                    <pic:cNvPr id="1" name=""/>
+                    <pic:cNvPicPr/>
+                  </pic:nvPicPr>
+                  <pic:blipFill>
+                    <a:blip r:embed="rId58"/>
+                    <a:stretch>
+                      <a:fillRect/>
+                    </a:stretch>
+                  </pic:blipFill>
+                  <pic:spPr>
+                    <a:xfrm>
+                      <a:off x="0" y="0"/>
+                      <a:ext cx="5731510" cy="1535430"/>
+                    </a:xfrm>
+                    <a:prstGeom prst="rect">
+                      <a:avLst/>
+                    </a:prstGeom>
+                  </pic:spPr>
+                </pic:pic>
+              </a:graphicData>
+            </a:graphic>
+          </wp:inline>
+        </w:drawing>
+      </w:r>
+    </w:p>
+    <w:p>
+      <w:r>
+        <w:t>As we had modified the app.js file, let’s re-build the image and start the node app also.</w:t>
+      </w:r>
+    </w:p>
+    <w:p>
+      <w:r>
+        <w:drawing>
+          <wp:inline distT="0" distB="0" distL="0" distR="0" wp14:anchorId="4860B478" wp14:editId="3010E498">
+            <wp:extent cx="5731510" cy="1041400"/>
+            <wp:effectExtent l="0" t="0" r="2540" b="6350"/>
+            <wp:docPr id="62" name="Picture 62"/>
+            <wp:cNvGraphicFramePr>
+              <a:graphicFrameLocks xmlns:a="http://schemas.openxmlformats.org/drawingml/2006/main" noChangeAspect="1"/>
+            </wp:cNvGraphicFramePr>
+            <a:graphic xmlns:a="http://schemas.openxmlformats.org/drawingml/2006/main">
+              <a:graphicData uri="http://schemas.openxmlformats.org/drawingml/2006/picture">
+                <pic:pic xmlns:pic="http://schemas.openxmlformats.org/drawingml/2006/picture">
+                  <pic:nvPicPr>
+                    <pic:cNvPr id="1" name=""/>
+                    <pic:cNvPicPr/>
+                  </pic:nvPicPr>
+                  <pic:blipFill>
+                    <a:blip r:embed="rId59"/>
+                    <a:stretch>
+                      <a:fillRect/>
+                    </a:stretch>
+                  </pic:blipFill>
+                  <pic:spPr>
+                    <a:xfrm>
+                      <a:off x="0" y="0"/>
+                      <a:ext cx="5731510" cy="1041400"/>
+                    </a:xfrm>
+                    <a:prstGeom prst="rect">
+                      <a:avLst/>
+                    </a:prstGeom>
+                  </pic:spPr>
+                </pic:pic>
+              </a:graphicData>
+            </a:graphic>
+          </wp:inline>
+        </w:drawing>
+      </w:r>
+    </w:p>
+    <w:p>
+      <w:r>
+        <w:drawing>
+          <wp:inline distT="0" distB="0" distL="0" distR="0" wp14:anchorId="094BB70A" wp14:editId="4796E90F">
+            <wp:extent cx="5731510" cy="1490980"/>
+            <wp:effectExtent l="0" t="0" r="2540" b="0"/>
+            <wp:docPr id="63" name="Picture 63"/>
+            <wp:cNvGraphicFramePr>
+              <a:graphicFrameLocks xmlns:a="http://schemas.openxmlformats.org/drawingml/2006/main" noChangeAspect="1"/>
+            </wp:cNvGraphicFramePr>
+            <a:graphic xmlns:a="http://schemas.openxmlformats.org/drawingml/2006/main">
+              <a:graphicData uri="http://schemas.openxmlformats.org/drawingml/2006/picture">
+                <pic:pic xmlns:pic="http://schemas.openxmlformats.org/drawingml/2006/picture">
+                  <pic:nvPicPr>
+                    <pic:cNvPr id="1" name=""/>
+                    <pic:cNvPicPr/>
+                  </pic:nvPicPr>
+                  <pic:blipFill>
+                    <a:blip r:embed="rId60"/>
+                    <a:stretch>
+                      <a:fillRect/>
+                    </a:stretch>
+                  </pic:blipFill>
+                  <pic:spPr>
+                    <a:xfrm>
+                      <a:off x="0" y="0"/>
+                      <a:ext cx="5731510" cy="1490980"/>
+                    </a:xfrm>
+                    <a:prstGeom prst="rect">
+                      <a:avLst/>
+                    </a:prstGeom>
+                  </pic:spPr>
+                </pic:pic>
+              </a:graphicData>
+            </a:graphic>
+          </wp:inline>
+        </w:drawing>
+      </w:r>
+    </w:p>
+    <w:p>
+      <w:r>
+        <w:lastRenderedPageBreak/>
+        <w:drawing>
+          <wp:inline distT="0" distB="0" distL="0" distR="0" wp14:anchorId="79D16E03" wp14:editId="14A3561F">
+            <wp:extent cx="5731510" cy="771525"/>
+            <wp:effectExtent l="0" t="0" r="2540" b="9525"/>
+            <wp:docPr id="64" name="Picture 64"/>
+            <wp:cNvGraphicFramePr>
+              <a:graphicFrameLocks xmlns:a="http://schemas.openxmlformats.org/drawingml/2006/main" noChangeAspect="1"/>
+            </wp:cNvGraphicFramePr>
+            <a:graphic xmlns:a="http://schemas.openxmlformats.org/drawingml/2006/main">
+              <a:graphicData uri="http://schemas.openxmlformats.org/drawingml/2006/picture">
+                <pic:pic xmlns:pic="http://schemas.openxmlformats.org/drawingml/2006/picture">
+                  <pic:nvPicPr>
+                    <pic:cNvPr id="1" name=""/>
+                    <pic:cNvPicPr/>
+                  </pic:nvPicPr>
+                  <pic:blipFill>
+                    <a:blip r:embed="rId61"/>
+                    <a:stretch>
+                      <a:fillRect/>
+                    </a:stretch>
+                  </pic:blipFill>
+                  <pic:spPr>
+                    <a:xfrm>
+                      <a:off x="0" y="0"/>
+                      <a:ext cx="5731510" cy="771525"/>
+                    </a:xfrm>
+                    <a:prstGeom prst="rect">
+                      <a:avLst/>
+                    </a:prstGeom>
+                  </pic:spPr>
+                </pic:pic>
+              </a:graphicData>
+            </a:graphic>
+          </wp:inline>
+        </w:drawing>
+      </w:r>
+    </w:p>
+    <w:p>
+      <w:r>
+        <w:drawing>
+          <wp:inline distT="0" distB="0" distL="0" distR="0" wp14:anchorId="39FAF43A" wp14:editId="2D26FB63">
+            <wp:extent cx="5731510" cy="3317240"/>
+            <wp:effectExtent l="0" t="0" r="2540" b="0"/>
+            <wp:docPr id="65" name="Picture 65"/>
+            <wp:cNvGraphicFramePr>
+              <a:graphicFrameLocks xmlns:a="http://schemas.openxmlformats.org/drawingml/2006/main" noChangeAspect="1"/>
+            </wp:cNvGraphicFramePr>
+            <a:graphic xmlns:a="http://schemas.openxmlformats.org/drawingml/2006/main">
+              <a:graphicData uri="http://schemas.openxmlformats.org/drawingml/2006/picture">
+                <pic:pic xmlns:pic="http://schemas.openxmlformats.org/drawingml/2006/picture">
+                  <pic:nvPicPr>
+                    <pic:cNvPr id="1" name=""/>
+                    <pic:cNvPicPr/>
+                  </pic:nvPicPr>
+                  <pic:blipFill>
+                    <a:blip r:embed="rId62"/>
+                    <a:stretch>
+                      <a:fillRect/>
+                    </a:stretch>
+                  </pic:blipFill>
+                  <pic:spPr>
+                    <a:xfrm>
+                      <a:off x="0" y="0"/>
+                      <a:ext cx="5731510" cy="3317240"/>
+                    </a:xfrm>
+                    <a:prstGeom prst="rect">
+                      <a:avLst/>
+                    </a:prstGeom>
+                  </pic:spPr>
+                </pic:pic>
+              </a:graphicData>
+            </a:graphic>
+          </wp:inline>
+        </w:drawing>
+      </w:r>
+    </w:p>
+    <w:p>
+      <w:r>
+        <w:drawing>
+          <wp:inline distT="0" distB="0" distL="0" distR="0" wp14:anchorId="5EA7CC18" wp14:editId="47E146EB">
+            <wp:extent cx="5731510" cy="3519170"/>
+            <wp:effectExtent l="0" t="0" r="2540" b="5080"/>
+            <wp:docPr id="66" name="Picture 66"/>
+            <wp:cNvGraphicFramePr>
+              <a:graphicFrameLocks xmlns:a="http://schemas.openxmlformats.org/drawingml/2006/main" noChangeAspect="1"/>
+            </wp:cNvGraphicFramePr>
+            <a:graphic xmlns:a="http://schemas.openxmlformats.org/drawingml/2006/main">
+              <a:graphicData uri="http://schemas.openxmlformats.org/drawingml/2006/picture">
+                <pic:pic xmlns:pic="http://schemas.openxmlformats.org/drawingml/2006/picture">
+                  <pic:nvPicPr>
+                    <pic:cNvPr id="1" name=""/>
+                    <pic:cNvPicPr/>
+                  </pic:nvPicPr>
+                  <pic:blipFill>
+                    <a:blip r:embed="rId63"/>
+                    <a:stretch>
+                      <a:fillRect/>
+                    </a:stretch>
+                  </pic:blipFill>
+                  <pic:spPr>
+                    <a:xfrm>
+                      <a:off x="0" y="0"/>
+                      <a:ext cx="5731510" cy="3519170"/>
+                    </a:xfrm>
+                    <a:prstGeom prst="rect">
+                      <a:avLst/>
+                    </a:prstGeom>
+                  </pic:spPr>
+                </pic:pic>
+              </a:graphicData>
+            </a:graphic>
+          </wp:inline>
+        </w:drawing>
+      </w:r>
+    </w:p>
+    <w:p>
+      <w:r>
+        <w:lastRenderedPageBreak/>
+        <w:drawing>
+          <wp:inline distT="0" distB="0" distL="0" distR="0" wp14:anchorId="7470136A" wp14:editId="38C1DE44">
+            <wp:extent cx="5731510" cy="2441575"/>
+            <wp:effectExtent l="0" t="0" r="2540" b="0"/>
+            <wp:docPr id="67" name="Picture 67"/>
+            <wp:cNvGraphicFramePr>
+              <a:graphicFrameLocks xmlns:a="http://schemas.openxmlformats.org/drawingml/2006/main" noChangeAspect="1"/>
+            </wp:cNvGraphicFramePr>
+            <a:graphic xmlns:a="http://schemas.openxmlformats.org/drawingml/2006/main">
+              <a:graphicData uri="http://schemas.openxmlformats.org/drawingml/2006/picture">
+                <pic:pic xmlns:pic="http://schemas.openxmlformats.org/drawingml/2006/picture">
+                  <pic:nvPicPr>
+                    <pic:cNvPr id="1" name=""/>
+                    <pic:cNvPicPr/>
+                  </pic:nvPicPr>
+                  <pic:blipFill>
+                    <a:blip r:embed="rId64"/>
+                    <a:stretch>
+                      <a:fillRect/>
+                    </a:stretch>
+                  </pic:blipFill>
+                  <pic:spPr>
+                    <a:xfrm>
+                      <a:off x="0" y="0"/>
+                      <a:ext cx="5731510" cy="2441575"/>
+                    </a:xfrm>
+                    <a:prstGeom prst="rect">
+                      <a:avLst/>
+                    </a:prstGeom>
+                  </pic:spPr>
+                </pic:pic>
+              </a:graphicData>
+            </a:graphic>
+          </wp:inline>
+        </w:drawing>
+      </w:r>
+    </w:p>
+    <w:p>
+      <w:r>
+        <w:t>Now let’s insert the data by using post method on /</w:t>
+      </w:r>
+      <w:proofErr w:type="spellStart"/>
+      <w:r>
+        <w:t>favorites</w:t>
+      </w:r>
+      <w:proofErr w:type="spellEnd"/>
+      <w:r>
+        <w:t xml:space="preserve"> </w:t>
+      </w:r>
+      <w:proofErr w:type="spellStart"/>
+      <w:proofErr w:type="gramStart"/>
+      <w:r>
+        <w:t>api</w:t>
+      </w:r>
+      <w:proofErr w:type="spellEnd"/>
+      <w:proofErr w:type="gramEnd"/>
+      <w:r>
+        <w:t xml:space="preserve"> and see whether the data had been inserted to the new </w:t>
+      </w:r>
+      <w:proofErr w:type="spellStart"/>
+      <w:r>
+        <w:t>mongodb</w:t>
+      </w:r>
+      <w:proofErr w:type="spellEnd"/>
+      <w:r>
+        <w:t xml:space="preserve"> or not.</w:t>
+      </w:r>
+    </w:p>
+    <w:p>
+      <w:r>
+        <w:drawing>
+          <wp:inline distT="0" distB="0" distL="0" distR="0" wp14:anchorId="13309037" wp14:editId="3741CE97">
+            <wp:extent cx="5731510" cy="3329940"/>
+            <wp:effectExtent l="0" t="0" r="2540" b="3810"/>
+            <wp:docPr id="68" name="Picture 68"/>
+            <wp:cNvGraphicFramePr>
+              <a:graphicFrameLocks xmlns:a="http://schemas.openxmlformats.org/drawingml/2006/main" noChangeAspect="1"/>
+            </wp:cNvGraphicFramePr>
+            <a:graphic xmlns:a="http://schemas.openxmlformats.org/drawingml/2006/main">
+              <a:graphicData uri="http://schemas.openxmlformats.org/drawingml/2006/picture">
+                <pic:pic xmlns:pic="http://schemas.openxmlformats.org/drawingml/2006/picture">
+                  <pic:nvPicPr>
+                    <pic:cNvPr id="1" name=""/>
+                    <pic:cNvPicPr/>
+                  </pic:nvPicPr>
+                  <pic:blipFill>
+                    <a:blip r:embed="rId65"/>
+                    <a:stretch>
+                      <a:fillRect/>
+                    </a:stretch>
+                  </pic:blipFill>
+                  <pic:spPr>
+                    <a:xfrm>
+                      <a:off x="0" y="0"/>
+                      <a:ext cx="5731510" cy="3329940"/>
+                    </a:xfrm>
+                    <a:prstGeom prst="rect">
+                      <a:avLst/>
+                    </a:prstGeom>
+                  </pic:spPr>
+                </pic:pic>
+              </a:graphicData>
+            </a:graphic>
+          </wp:inline>
+        </w:drawing>
+      </w:r>
+    </w:p>
+    <w:p>
+      <w:r>
+        <w:lastRenderedPageBreak/>
+        <w:drawing>
+          <wp:inline distT="0" distB="0" distL="0" distR="0" wp14:anchorId="6055C644" wp14:editId="4659AB12">
+            <wp:extent cx="5731510" cy="4077335"/>
+            <wp:effectExtent l="0" t="0" r="2540" b="0"/>
+            <wp:docPr id="69" name="Picture 69"/>
+            <wp:cNvGraphicFramePr>
+              <a:graphicFrameLocks xmlns:a="http://schemas.openxmlformats.org/drawingml/2006/main" noChangeAspect="1"/>
+            </wp:cNvGraphicFramePr>
+            <a:graphic xmlns:a="http://schemas.openxmlformats.org/drawingml/2006/main">
+              <a:graphicData uri="http://schemas.openxmlformats.org/drawingml/2006/picture">
+                <pic:pic xmlns:pic="http://schemas.openxmlformats.org/drawingml/2006/picture">
+                  <pic:nvPicPr>
+                    <pic:cNvPr id="1" name=""/>
+                    <pic:cNvPicPr/>
+                  </pic:nvPicPr>
+                  <pic:blipFill>
+                    <a:blip r:embed="rId66"/>
+                    <a:stretch>
+                      <a:fillRect/>
+                    </a:stretch>
+                  </pic:blipFill>
+                  <pic:spPr>
+                    <a:xfrm>
+                      <a:off x="0" y="0"/>
+                      <a:ext cx="5731510" cy="4077335"/>
+                    </a:xfrm>
+                    <a:prstGeom prst="rect">
+                      <a:avLst/>
+                    </a:prstGeom>
+                  </pic:spPr>
+                </pic:pic>
+              </a:graphicData>
+            </a:graphic>
+          </wp:inline>
+        </w:drawing>
+      </w:r>
+    </w:p>
+    <w:p>
+      <w:r>
+        <w:t>Here we have a problem, that we need to issue the command “docker container inspect mongo”</w:t>
+      </w:r>
+      <w:r>
+        <w:t xml:space="preserve"> and find out the IP and need to hardcode the IP on Node container, every</w:t>
+      </w:r>
+      <w:r>
+        <w:t xml:space="preserve"> </w:t>
+      </w:r>
+      <w:r>
+        <w:t xml:space="preserve">time we need to change once the IP changes. </w:t>
+      </w:r>
+    </w:p>
+    <w:p>
+      <w:r>
+        <w:t>There is an elegant way we can update this</w:t>
+      </w:r>
+      <w:r>
+        <w:t xml:space="preserve"> network section</w:t>
+      </w:r>
+      <w:r>
+        <w:t>, we will do it on next section.</w:t>
+      </w:r>
+    </w:p>
+    <w:p>
+      <w:r>
+        <w:t xml:space="preserve">We can enable communication between two or more containers by simply placing all of them into one network. </w:t>
+      </w:r>
+    </w:p>
+    <w:p>
+      <w:r>
+        <w:rPr>
+          <w:noProof/>
+          <w:lang w:eastAsia="en-IN"/>
+        </w:rPr>
+        <mc:AlternateContent>
+          <mc:Choice Requires="wps">
+            <w:drawing>
+              <wp:anchor distT="0" distB="0" distL="114300" distR="114300" simplePos="0" relativeHeight="251682816" behindDoc="0" locked="0" layoutInCell="1" allowOverlap="1">
+                <wp:simplePos x="0" y="0"/>
+                <wp:positionH relativeFrom="column">
+                  <wp:posOffset>704850</wp:posOffset>
+                </wp:positionH>
+                <wp:positionV relativeFrom="paragraph">
+                  <wp:posOffset>104140</wp:posOffset>
+                </wp:positionV>
+                <wp:extent cx="5033963" cy="285750"/>
+                <wp:effectExtent l="0" t="0" r="14605" b="19050"/>
+                <wp:wrapNone/>
+                <wp:docPr id="75" name="Rounded Rectangle 75"/>
+                <wp:cNvGraphicFramePr/>
+                <a:graphic xmlns:a="http://schemas.openxmlformats.org/drawingml/2006/main">
+                  <a:graphicData uri="http://schemas.microsoft.com/office/word/2010/wordprocessingShape">
+                    <wps:wsp>
+                      <wps:cNvSpPr/>
+                      <wps:spPr>
+                        <a:xfrm>
+                          <a:off x="0" y="0"/>
+                          <a:ext cx="5033963" cy="285750"/>
+                        </a:xfrm>
+                        <a:prstGeom prst="roundRect">
+                          <a:avLst/>
+                        </a:prstGeom>
+                        <a:solidFill>
+                          <a:schemeClr val="accent2"/>
+                        </a:solidFill>
+                      </wps:spPr>
+                      <wps:style>
+                        <a:lnRef idx="2">
+                          <a:schemeClr val="accent1">
+                            <a:shade val="50000"/>
+                          </a:schemeClr>
+                        </a:lnRef>
+                        <a:fillRef idx="1">
+                          <a:schemeClr val="accent1"/>
+                        </a:fillRef>
+                        <a:effectRef idx="0">
+                          <a:schemeClr val="accent1"/>
+                        </a:effectRef>
+                        <a:fontRef idx="minor">
+                          <a:schemeClr val="lt1"/>
+                        </a:fontRef>
+                      </wps:style>
+                      <wps:txbx>
+                        <w:txbxContent>
+                          <w:p>
+                            <w:pPr>
+                              <w:jc w:val="center"/>
+                              <w:rPr>
+                                <w:sz w:val="16"/>
+                                <w:szCs w:val="16"/>
+                              </w:rPr>
+                            </w:pPr>
+                            <w:proofErr w:type="gramStart"/>
+                            <w:r>
+                              <w:rPr>
+                                <w:sz w:val="16"/>
+                                <w:szCs w:val="16"/>
+                              </w:rPr>
+                              <w:t>d</w:t>
+                            </w:r>
+                            <w:r>
+                              <w:rPr>
+                                <w:sz w:val="16"/>
+                                <w:szCs w:val="16"/>
+                              </w:rPr>
+                              <w:t>ocker</w:t>
+                            </w:r>
+                            <w:proofErr w:type="gramEnd"/>
+                            <w:r>
+                              <w:rPr>
+                                <w:sz w:val="16"/>
+                                <w:szCs w:val="16"/>
+                              </w:rPr>
+                              <w:t xml:space="preserve"> </w:t>
+                            </w:r>
+                            <w:r>
+                              <w:rPr>
+                                <w:sz w:val="16"/>
+                                <w:szCs w:val="16"/>
+                              </w:rPr>
+                              <w:t xml:space="preserve">run --network </w:t>
+                            </w:r>
+                            <w:proofErr w:type="spellStart"/>
+                            <w:r>
+                              <w:rPr>
+                                <w:sz w:val="16"/>
+                                <w:szCs w:val="16"/>
+                              </w:rPr>
+                              <w:t>my_network</w:t>
+                            </w:r>
+                            <w:proofErr w:type="spellEnd"/>
+                            <w:r>
+                              <w:rPr>
+                                <w:sz w:val="16"/>
+                                <w:szCs w:val="16"/>
+                              </w:rPr>
+                              <w:t xml:space="preserve"> …</w:t>
+                            </w:r>
+                          </w:p>
+                        </w:txbxContent>
+                      </wps:txbx>
+                      <wps:bodyPr rot="0" spcFirstLastPara="0" vertOverflow="overflow" horzOverflow="overflow" vert="horz" wrap="square" lIns="91440" tIns="45720" rIns="91440" bIns="45720" numCol="1" spcCol="0" rtlCol="0" fromWordArt="0" anchor="ctr" anchorCtr="0" forceAA="0" compatLnSpc="1">
+                        <a:prstTxWarp prst="textNoShape">
+                          <a:avLst/>
+                        </a:prstTxWarp>
+                        <a:noAutofit/>
+                      </wps:bodyPr>
+                    </wps:wsp>
+                  </a:graphicData>
+                </a:graphic>
+                <wp14:sizeRelV relativeFrom="margin">
+                  <wp14:pctHeight>0</wp14:pctHeight>
+                </wp14:sizeRelV>
+              </wp:anchor>
+            </w:drawing>
+          </mc:Choice>
+          <mc:Fallback>
+            <w:pict>
+              <v:roundrect id="Rounded Rectangle 75" o:spid="_x0000_s1034" style="position:absolute;margin-left:55.5pt;margin-top:8.2pt;width:396.4pt;height:22.5pt;z-index:251682816;visibility:visible;mso-wrap-style:square;mso-height-percent:0;mso-wrap-distance-left:9pt;mso-wrap-distance-top:0;mso-wrap-distance-right:9pt;mso-wrap-distance-bottom:0;mso-position-horizontal:absolute;mso-position-horizontal-relative:text;mso-position-vertical:absolute;mso-position-vertical-relative:text;mso-height-percent:0;mso-height-relative:margin;v-text-anchor:middle" arcsize="10923f" o:gfxdata="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" fillcolor="#ed7d31 [3205]" strokecolor="#1f3763 [1604]" strokeweight="1pt">
+                <v:stroke joinstyle="miter"/>
+                <v:textbox>
+                  <w:txbxContent>
+                    <w:p>
+                      <w:pPr>
+                        <w:jc w:val="center"/>
+                        <w:rPr>
+                          <w:sz w:val="16"/>
+                          <w:szCs w:val="16"/>
+                        </w:rPr>
+                      </w:pPr>
+                      <w:proofErr w:type="gramStart"/>
+                      <w:r>
+                        <w:rPr>
+                          <w:sz w:val="16"/>
+                          <w:szCs w:val="16"/>
+                        </w:rPr>
+                        <w:t>d</w:t>
+                      </w:r>
+                      <w:r>
+                        <w:rPr>
+                          <w:sz w:val="16"/>
+                          <w:szCs w:val="16"/>
+                        </w:rPr>
+                        <w:t>ocker</w:t>
+                      </w:r>
+                      <w:proofErr w:type="gramEnd"/>
+                      <w:r>
+                        <w:rPr>
+                          <w:sz w:val="16"/>
+                          <w:szCs w:val="16"/>
+                        </w:rPr>
+                        <w:t xml:space="preserve"> </w:t>
+                      </w:r>
+                      <w:r>
+                        <w:rPr>
+                          <w:sz w:val="16"/>
+                          <w:szCs w:val="16"/>
+                        </w:rPr>
+                        <w:t xml:space="preserve">run --network </w:t>
+                      </w:r>
+                      <w:proofErr w:type="spellStart"/>
+                      <w:r>
+                        <w:rPr>
+                          <w:sz w:val="16"/>
+                          <w:szCs w:val="16"/>
+                        </w:rPr>
+                        <w:t>my_network</w:t>
+                      </w:r>
+                      <w:proofErr w:type="spellEnd"/>
+                      <w:r>
+                        <w:rPr>
+                          <w:sz w:val="16"/>
+                          <w:szCs w:val="16"/>
+                        </w:rPr>
+                        <w:t xml:space="preserve"> …</w:t>
+                      </w:r>
+                    </w:p>
+                  </w:txbxContent>
+                </v:textbox>
+              </v:roundrect>
+            </w:pict>
+          </mc:Fallback>
+        </mc:AlternateContent>
+      </w:r>
+    </w:p>
+    <w:p>
+      <w:r>
+        <w:rPr>
+          <w:noProof/>
+          <w:lang w:eastAsia="en-IN"/>
+        </w:rPr>
+        <mc:AlternateContent>
+          <mc:Choice Requires="wps">
+            <w:drawing>
+              <wp:anchor distT="0" distB="0" distL="114300" distR="114300" simplePos="0" relativeHeight="251681792" behindDoc="0" locked="0" layoutInCell="1" allowOverlap="1">
+                <wp:simplePos x="0" y="0"/>
+                <wp:positionH relativeFrom="column">
+                  <wp:posOffset>2157413</wp:posOffset>
+                </wp:positionH>
+                <wp:positionV relativeFrom="paragraph">
+                  <wp:posOffset>208915</wp:posOffset>
+                </wp:positionV>
+                <wp:extent cx="1981200" cy="285750"/>
+                <wp:effectExtent l="0" t="0" r="19050" b="19050"/>
+                <wp:wrapNone/>
+                <wp:docPr id="74" name="Rounded Rectangle 74"/>
+                <wp:cNvGraphicFramePr/>
+                <a:graphic xmlns:a="http://schemas.openxmlformats.org/drawingml/2006/main">
+                  <a:graphicData uri="http://schemas.microsoft.com/office/word/2010/wordprocessingShape">
+                    <wps:wsp>
+                      <wps:cNvSpPr/>
+                      <wps:spPr>
+                        <a:xfrm>
+                          <a:off x="0" y="0"/>
+                          <a:ext cx="1981200" cy="285750"/>
+                        </a:xfrm>
+                        <a:prstGeom prst="roundRect">
+                          <a:avLst/>
+                        </a:prstGeom>
+                      </wps:spPr>
+                      <wps:style>
+                        <a:lnRef idx="2">
+                          <a:schemeClr val="accent4">
+                            <a:shade val="50000"/>
+                          </a:schemeClr>
+                        </a:lnRef>
+                        <a:fillRef idx="1">
+                          <a:schemeClr val="accent4"/>
+                        </a:fillRef>
+                        <a:effectRef idx="0">
+                          <a:schemeClr val="accent4"/>
+                        </a:effectRef>
+                        <a:fontRef idx="minor">
+                          <a:schemeClr val="lt1"/>
+                        </a:fontRef>
+                      </wps:style>
+                      <wps:txbx>
+                        <w:txbxContent>
+                          <w:p>
+                            <w:pPr>
+                              <w:jc w:val="center"/>
+                            </w:pPr>
+                            <w:r>
+                              <w:t>Network</w:t>
+                            </w:r>
+                          </w:p>
+                        </w:txbxContent>
+                      </wps:txbx>
+                      <wps:bodyPr rot="0" spcFirstLastPara="0" vertOverflow="overflow" horzOverflow="overflow" vert="horz" wrap="square" lIns="91440" tIns="45720" rIns="91440" bIns="45720" numCol="1" spcCol="0" rtlCol="0" fromWordArt="0" anchor="ctr" anchorCtr="0" forceAA="0" compatLnSpc="1">
+                        <a:prstTxWarp prst="textNoShape">
+                          <a:avLst/>
+                        </a:prstTxWarp>
+                        <a:noAutofit/>
+                      </wps:bodyPr>
+                    </wps:wsp>
+                  </a:graphicData>
+                </a:graphic>
+              </wp:anchor>
+            </w:drawing>
+          </mc:Choice>
+          <mc:Fallback>
+            <w:pict>
+              <v:roundrect id="Rounded Rectangle 74" o:spid="_x0000_s1035" style="position:absolute;margin-left:169.9pt;margin-top:16.45pt;width:156pt;height:22.5pt;z-index:251681792;visibility:visible;mso-wrap-style:square;mso-wrap-distance-left:9pt;mso-wrap-distance-top:0;mso-wrap-distance-right:9pt;mso-wrap-distance-bottom:0;mso-position-horizontal:absolute;mso-position-horizontal-relative:text;mso-position-vertical:absolute;mso-position-vertical-relative:text;v-text-anchor:middle" arcsize="10923f" o:gfxdata="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" fillcolor="#ffc000 [3207]" strokecolor="#7f5f00 [1607]" strokeweight="1pt">
+                <v:stroke joinstyle="miter"/>
+                <v:textbox>
+                  <w:txbxContent>
+                    <w:p>
+                      <w:pPr>
+                        <w:jc w:val="center"/>
+                      </w:pPr>
+                      <w:r>
+                        <w:t>Network</w:t>
+                      </w:r>
+                    </w:p>
+                  </w:txbxContent>
+                </v:textbox>
+              </v:roundrect>
+            </w:pict>
+          </mc:Fallback>
+        </mc:AlternateContent>
+      </w:r>
+    </w:p>
+    <w:p>
+      <w:r>
+        <w:rPr>
+          <w:noProof/>
+          <w:lang w:eastAsia="en-IN"/>
+        </w:rPr>
+        <mc:AlternateContent>
+          <mc:Choice Requires="wps">
+            <w:drawing>
+              <wp:anchor distT="0" distB="0" distL="114300" distR="114300" simplePos="0" relativeHeight="251658239" behindDoc="0" locked="0" layoutInCell="1" allowOverlap="1">
+                <wp:simplePos x="0" y="0"/>
+                <wp:positionH relativeFrom="column">
+                  <wp:posOffset>-152400</wp:posOffset>
+                </wp:positionH>
+                <wp:positionV relativeFrom="paragraph">
+                  <wp:posOffset>118428</wp:posOffset>
+                </wp:positionV>
+                <wp:extent cx="6619875" cy="1624013"/>
+                <wp:effectExtent l="0" t="0" r="28575" b="14605"/>
+                <wp:wrapNone/>
+                <wp:docPr id="73" name="Rounded Rectangle 73"/>
+                <wp:cNvGraphicFramePr/>
+                <a:graphic xmlns:a="http://schemas.openxmlformats.org/drawingml/2006/main">
+                  <a:graphicData uri="http://schemas.microsoft.com/office/word/2010/wordprocessingShape">
+                    <wps:wsp>
+                      <wps:cNvSpPr/>
+                      <wps:spPr>
+                        <a:xfrm>
+                          <a:off x="0" y="0"/>
+                          <a:ext cx="6619875" cy="1624013"/>
+                        </a:xfrm>
+                        <a:prstGeom prst="roundRect">
+                          <a:avLst/>
+                        </a:prstGeom>
+                        <a:solidFill>
+                          <a:schemeClr val="accent2">
+                            <a:lumMod val="40000"/>
+                            <a:lumOff val="60000"/>
+                          </a:schemeClr>
+                        </a:solidFill>
+                      </wps:spPr>
+                      <wps:style>
+                        <a:lnRef idx="2">
+                          <a:schemeClr val="accent1">
+                            <a:shade val="50000"/>
+                          </a:schemeClr>
+                        </a:lnRef>
+                        <a:fillRef idx="1">
+                          <a:schemeClr val="accent1"/>
+                        </a:fillRef>
+                        <a:effectRef idx="0">
+                          <a:schemeClr val="accent1"/>
+                        </a:effectRef>
+                        <a:fontRef idx="minor">
+                          <a:schemeClr val="lt1"/>
+                        </a:fontRef>
+                      </wps:style>
+                      <wps:bodyPr rot="0" spcFirstLastPara="0" vertOverflow="overflow" horzOverflow="overflow" vert="horz" wrap="square" lIns="91440" tIns="45720" rIns="91440" bIns="45720" numCol="1" spcCol="0" rtlCol="0" fromWordArt="0" anchor="ctr" anchorCtr="0" forceAA="0" compatLnSpc="1">
+                        <a:prstTxWarp prst="textNoShape">
+                          <a:avLst/>
+                        </a:prstTxWarp>
+                        <a:noAutofit/>
+                      </wps:bodyPr>
+                    </wps:wsp>
+                  </a:graphicData>
+                </a:graphic>
+              </wp:anchor>
+            </w:drawing>
+          </mc:Choice>
+          <mc:Fallback>
+            <w:pict>
+              <v:roundrect w14:anchorId="6491D901" id="Rounded Rectangle 73" o:spid="_x0000_s1026" style="position:absolute;margin-left:-12pt;margin-top:9.35pt;width:521.25pt;height:127.9pt;z-index:251658239;visibility:visible;mso-wrap-style:square;mso-wrap-distance-left:9pt;mso-wrap-distance-top:0;mso-wrap-distance-right:9pt;mso-wrap-distance-bottom:0;mso-position-horizontal:absolute;mso-position-horizontal-relative:text;mso-position-vertical:absolute;mso-position-vertical-relative:text;v-text-anchor:middle" arcsize="10923f" o:gfxdata="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" fillcolor="#f7caac [1301]" strokecolor="#1f3763 [1604]" strokeweight="1pt">
+                <v:stroke joinstyle="miter"/>
+              </v:roundrect>
+            </w:pict>
+          </mc:Fallback>
+        </mc:AlternateContent>
+      </w:r>
+    </w:p>
+    <w:p>
+      <w:r>
+        <w:rPr>
+          <w:noProof/>
+          <w:lang w:eastAsia="en-IN"/>
+        </w:rPr>
+        <mc:AlternateContent>
+          <mc:Choice Requires="wps">
+            <w:drawing>
+              <wp:anchor distT="0" distB="0" distL="114300" distR="114300" simplePos="0" relativeHeight="251680768" behindDoc="0" locked="0" layoutInCell="1" allowOverlap="1" wp14:anchorId="25CB688F" wp14:editId="0776FF02">
+                <wp:simplePos x="0" y="0"/>
+                <wp:positionH relativeFrom="column">
+                  <wp:posOffset>4409757</wp:posOffset>
+                </wp:positionH>
+                <wp:positionV relativeFrom="paragraph">
+                  <wp:posOffset>50800</wp:posOffset>
+                </wp:positionV>
+                <wp:extent cx="1776095" cy="657225"/>
+                <wp:effectExtent l="0" t="0" r="14605" b="28575"/>
+                <wp:wrapNone/>
+                <wp:docPr id="72" name="Rounded Rectangle 72"/>
+                <wp:cNvGraphicFramePr/>
+                <a:graphic xmlns:a="http://schemas.openxmlformats.org/drawingml/2006/main">
+                  <a:graphicData uri="http://schemas.microsoft.com/office/word/2010/wordprocessingShape">
+                    <wps:wsp>
+                      <wps:cNvSpPr/>
+                      <wps:spPr>
+                        <a:xfrm>
+                          <a:off x="0" y="0"/>
+                          <a:ext cx="1776095" cy="657225"/>
+                        </a:xfrm>
+                        <a:prstGeom prst="roundRect">
+                          <a:avLst/>
+                        </a:prstGeom>
+                        <a:solidFill>
+                          <a:srgbClr val="7030A0"/>
+                        </a:solidFill>
+                      </wps:spPr>
+                      <wps:style>
+                        <a:lnRef idx="2">
+                          <a:schemeClr val="accent1">
+                            <a:shade val="50000"/>
+                          </a:schemeClr>
+                        </a:lnRef>
+                        <a:fillRef idx="1">
+                          <a:schemeClr val="accent1"/>
+                        </a:fillRef>
+                        <a:effectRef idx="0">
+                          <a:schemeClr val="accent1"/>
+                        </a:effectRef>
+                        <a:fontRef idx="minor">
+                          <a:schemeClr val="lt1"/>
+                        </a:fontRef>
+                      </wps:style>
+                      <wps:txbx>
+                        <w:txbxContent>
+                          <w:p>
+                            <w:pPr>
+                              <w:jc w:val="center"/>
+                            </w:pPr>
+                            <w:r>
+                              <w:t>Container 3</w:t>
+                            </w:r>
+                          </w:p>
+                        </w:txbxContent>
+                      </wps:txbx>
+                      <wps:bodyPr rot="0" spcFirstLastPara="0" vertOverflow="overflow" horzOverflow="overflow" vert="horz" wrap="square" lIns="91440" tIns="45720" rIns="91440" bIns="45720" numCol="1" spcCol="0" rtlCol="0" fromWordArt="0" anchor="ctr" anchorCtr="0" forceAA="0" compatLnSpc="1">
+                        <a:prstTxWarp prst="textNoShape">
+                          <a:avLst/>
+                        </a:prstTxWarp>
+                        <a:noAutofit/>
+                      </wps:bodyPr>
+                    </wps:wsp>
+                  </a:graphicData>
+                </a:graphic>
+              </wp:anchor>
+            </w:drawing>
+          </mc:Choice>
+          <mc:Fallback>
+            <w:pict>
+              <v:roundrect w14:anchorId="25CB688F" id="Rounded Rectangle 72" o:spid="_x0000_s1036" style="position:absolute;margin-left:347.2pt;margin-top:4pt;width:139.85pt;height:51.75pt;z-index:251680768;visibility:visible;mso-wrap-style:square;mso-wrap-distance-left:9pt;mso-wrap-distance-top:0;mso-wrap-distance-right:9pt;mso-wrap-distance-bottom:0;mso-position-horizontal:absolute;mso-position-horizontal-relative:text;mso-position-vertical:absolute;mso-position-vertical-relative:text;v-text-anchor:middle" arcsize="10923f" o:gfxdata="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" fillcolor="#7030a0" strokecolor="#1f3763 [1604]" strokeweight="1pt">
+                <v:stroke joinstyle="miter"/>
+                <v:textbox>
+                  <w:txbxContent>
+                    <w:p>
+                      <w:pPr>
+                        <w:jc w:val="center"/>
+                      </w:pPr>
+                      <w:r>
+                        <w:t>Container 3</w:t>
+                      </w:r>
+                    </w:p>
+                  </w:txbxContent>
+                </v:textbox>
+              </v:roundrect>
+            </w:pict>
+          </mc:Fallback>
+        </mc:AlternateContent>
+      </w:r>
+      <w:r>
+        <w:rPr>
+          <w:noProof/>
+          <w:lang w:eastAsia="en-IN"/>
+        </w:rPr>
+        <mc:AlternateContent>
+          <mc:Choice Requires="wps">
+            <w:drawing>
+              <wp:anchor distT="0" distB="0" distL="114300" distR="114300" simplePos="0" relativeHeight="251678720" behindDoc="0" locked="0" layoutInCell="1" allowOverlap="1" wp14:anchorId="25CB688F" wp14:editId="0776FF02">
+                <wp:simplePos x="0" y="0"/>
+                <wp:positionH relativeFrom="column">
+                  <wp:posOffset>2242820</wp:posOffset>
+                </wp:positionH>
+                <wp:positionV relativeFrom="paragraph">
+                  <wp:posOffset>41910</wp:posOffset>
+                </wp:positionV>
+                <wp:extent cx="1776412" cy="657225"/>
+                <wp:effectExtent l="0" t="0" r="14605" b="28575"/>
+                <wp:wrapNone/>
+                <wp:docPr id="71" name="Rounded Rectangle 71"/>
+                <wp:cNvGraphicFramePr/>
+                <a:graphic xmlns:a="http://schemas.openxmlformats.org/drawingml/2006/main">
+                  <a:graphicData uri="http://schemas.microsoft.com/office/word/2010/wordprocessingShape">
+                    <wps:wsp>
+                      <wps:cNvSpPr/>
+                      <wps:spPr>
+                        <a:xfrm>
+                          <a:off x="0" y="0"/>
+                          <a:ext cx="1776412" cy="657225"/>
+                        </a:xfrm>
+                        <a:prstGeom prst="roundRect">
+                          <a:avLst/>
+                        </a:prstGeom>
+                        <a:solidFill>
+                          <a:srgbClr val="7030A0"/>
+                        </a:solidFill>
+                      </wps:spPr>
+                      <wps:style>
+                        <a:lnRef idx="2">
+                          <a:schemeClr val="accent1">
+                            <a:shade val="50000"/>
+                          </a:schemeClr>
+                        </a:lnRef>
+                        <a:fillRef idx="1">
+                          <a:schemeClr val="accent1"/>
+                        </a:fillRef>
+                        <a:effectRef idx="0">
+                          <a:schemeClr val="accent1"/>
+                        </a:effectRef>
+                        <a:fontRef idx="minor">
+                          <a:schemeClr val="lt1"/>
+                        </a:fontRef>
+                      </wps:style>
+                      <wps:txbx>
+                        <w:txbxContent>
+                          <w:p>
+                            <w:pPr>
+                              <w:jc w:val="center"/>
+                            </w:pPr>
+                            <w:r>
+                              <w:t>Container 2</w:t>
+                            </w:r>
+                          </w:p>
+                        </w:txbxContent>
+                      </wps:txbx>
+                      <wps:bodyPr rot="0" spcFirstLastPara="0" vertOverflow="overflow" horzOverflow="overflow" vert="horz" wrap="square" lIns="91440" tIns="45720" rIns="91440" bIns="45720" numCol="1" spcCol="0" rtlCol="0" fromWordArt="0" anchor="ctr" anchorCtr="0" forceAA="0" compatLnSpc="1">
+                        <a:prstTxWarp prst="textNoShape">
+                          <a:avLst/>
+                        </a:prstTxWarp>
+                        <a:noAutofit/>
+                      </wps:bodyPr>
+                    </wps:wsp>
+                  </a:graphicData>
+                </a:graphic>
+              </wp:anchor>
+            </w:drawing>
+          </mc:Choice>
+          <mc:Fallback>
+            <w:pict>
+              <v:roundrect w14:anchorId="25CB688F" id="Rounded Rectangle 71" o:spid="_x0000_s1037" style="position:absolute;margin-left:176.6pt;margin-top:3.3pt;width:139.85pt;height:51.75pt;z-index:251678720;visibility:visible;mso-wrap-style:square;mso-wrap-distance-left:9pt;mso-wrap-distance-top:0;mso-wrap-distance-right:9pt;mso-wrap-distance-bottom:0;mso-position-horizontal:absolute;mso-position-horizontal-relative:text;mso-position-vertical:absolute;mso-position-vertical-relative:text;v-text-anchor:middle" arcsize="10923f" o:gfxdata="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" fillcolor="#7030a0" strokecolor="#1f3763 [1604]" strokeweight="1pt">
+                <v:stroke joinstyle="miter"/>
+                <v:textbox>
+                  <w:txbxContent>
+                    <w:p>
+                      <w:pPr>
+                        <w:jc w:val="center"/>
+                      </w:pPr>
+                      <w:r>
+                        <w:t>Container 2</w:t>
+                      </w:r>
+                    </w:p>
+                  </w:txbxContent>
+                </v:textbox>
+              </v:roundrect>
+            </w:pict>
+          </mc:Fallback>
+        </mc:AlternateContent>
+      </w:r>
+      <w:r>
+        <w:rPr>
+          <w:noProof/>
+          <w:lang w:eastAsia="en-IN"/>
+        </w:rPr>
+        <mc:AlternateContent>
+          <mc:Choice Requires="wps">
+            <w:drawing>
+              <wp:anchor distT="0" distB="0" distL="114300" distR="114300" simplePos="0" relativeHeight="251676672" behindDoc="0" locked="0" layoutInCell="1" allowOverlap="1">
+                <wp:simplePos x="0" y="0"/>
+                <wp:positionH relativeFrom="column">
+                  <wp:posOffset>71438</wp:posOffset>
+                </wp:positionH>
+                <wp:positionV relativeFrom="paragraph">
+                  <wp:posOffset>32703</wp:posOffset>
+                </wp:positionV>
+                <wp:extent cx="1776412" cy="657225"/>
+                <wp:effectExtent l="0" t="0" r="14605" b="28575"/>
+                <wp:wrapNone/>
+                <wp:docPr id="70" name="Rounded Rectangle 70"/>
+                <wp:cNvGraphicFramePr/>
+                <a:graphic xmlns:a="http://schemas.openxmlformats.org/drawingml/2006/main">
+                  <a:graphicData uri="http://schemas.microsoft.com/office/word/2010/wordprocessingShape">
+                    <wps:wsp>
+                      <wps:cNvSpPr/>
+                      <wps:spPr>
+                        <a:xfrm>
+                          <a:off x="0" y="0"/>
+                          <a:ext cx="1776412" cy="657225"/>
+                        </a:xfrm>
+                        <a:prstGeom prst="roundRect">
+                          <a:avLst/>
+                        </a:prstGeom>
+                        <a:solidFill>
+                          <a:srgbClr val="7030A0"/>
+                        </a:solidFill>
+                      </wps:spPr>
+                      <wps:style>
+                        <a:lnRef idx="2">
+                          <a:schemeClr val="accent1">
+                            <a:shade val="50000"/>
+                          </a:schemeClr>
+                        </a:lnRef>
+                        <a:fillRef idx="1">
+                          <a:schemeClr val="accent1"/>
+                        </a:fillRef>
+                        <a:effectRef idx="0">
+                          <a:schemeClr val="accent1"/>
+                        </a:effectRef>
+                        <a:fontRef idx="minor">
+                          <a:schemeClr val="lt1"/>
+                        </a:fontRef>
+                      </wps:style>
+                      <wps:txbx>
+                        <w:txbxContent>
+                          <w:p>
+                            <w:pPr>
+                              <w:jc w:val="center"/>
+                            </w:pPr>
+                            <w:r>
+                              <w:t>Container 1</w:t>
+                            </w:r>
+                          </w:p>
+                        </w:txbxContent>
+                      </wps:txbx>
+                      <wps:bodyPr rot="0" spcFirstLastPara="0" vertOverflow="overflow" horzOverflow="overflow" vert="horz" wrap="square" lIns="91440" tIns="45720" rIns="91440" bIns="45720" numCol="1" spcCol="0" rtlCol="0" fromWordArt="0" anchor="ctr" anchorCtr="0" forceAA="0" compatLnSpc="1">
+                        <a:prstTxWarp prst="textNoShape">
+                          <a:avLst/>
+                        </a:prstTxWarp>
+                        <a:noAutofit/>
+                      </wps:bodyPr>
+                    </wps:wsp>
+                  </a:graphicData>
+                </a:graphic>
+              </wp:anchor>
+            </w:drawing>
+          </mc:Choice>
+          <mc:Fallback>
+            <w:pict>
+              <v:roundrect id="Rounded Rectangle 70" o:spid="_x0000_s1038" style="position:absolute;margin-left:5.65pt;margin-top:2.6pt;width:139.85pt;height:51.75pt;z-index:251676672;visibility:visible;mso-wrap-style:square;mso-wrap-distance-left:9pt;mso-wrap-distance-top:0;mso-wrap-distance-right:9pt;mso-wrap-distance-bottom:0;mso-position-horizontal:absolute;mso-position-horizontal-relative:text;mso-position-vertical:absolute;mso-position-vertical-relative:text;v-text-anchor:middle" arcsize="10923f" o:gfxdata="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" fillcolor="#7030a0" strokecolor="#1f3763 [1604]" strokeweight="1pt">
+                <v:stroke joinstyle="miter"/>
+                <v:textbox>
+                  <w:txbxContent>
+                    <w:p>
+                      <w:pPr>
+                        <w:jc w:val="center"/>
+                      </w:pPr>
+                      <w:r>
+                        <w:t>Container 1</w:t>
+                      </w:r>
+                    </w:p>
+                  </w:txbxContent>
+                </v:textbox>
+              </v:roundrect>
+            </w:pict>
+          </mc:Fallback>
+        </mc:AlternateContent>
+      </w:r>
+    </w:p>
+    <w:p/>
+    <w:p/>
+    <w:p/>
+    <w:p/>
+    <w:p>
+      <w:r>
+        <w:rPr>
+          <w:noProof/>
+          <w:lang w:eastAsia="en-IN"/>
+        </w:rPr>
+        <mc:AlternateContent>
+          <mc:Choice Requires="wps">
+            <w:drawing>
+              <wp:anchor distT="0" distB="0" distL="114300" distR="114300" simplePos="0" relativeHeight="251683840" behindDoc="0" locked="0" layoutInCell="1" allowOverlap="1">
+                <wp:simplePos x="0" y="0"/>
+                <wp:positionH relativeFrom="column">
+                  <wp:posOffset>223838</wp:posOffset>
+                </wp:positionH>
+                <wp:positionV relativeFrom="paragraph">
+                  <wp:posOffset>228600</wp:posOffset>
+                </wp:positionV>
+                <wp:extent cx="5648325" cy="314325"/>
+                <wp:effectExtent l="0" t="0" r="28575" b="28575"/>
+                <wp:wrapNone/>
+                <wp:docPr id="76" name="Rounded Rectangle 76"/>
+                <wp:cNvGraphicFramePr/>
+                <a:graphic xmlns:a="http://schemas.openxmlformats.org/drawingml/2006/main">
+                  <a:graphicData uri="http://schemas.microsoft.com/office/word/2010/wordprocessingShape">
+                    <wps:wsp>
+                      <wps:cNvSpPr/>
+                      <wps:spPr>
+                        <a:xfrm>
+                          <a:off x="0" y="0"/>
+                          <a:ext cx="5648325" cy="314325"/>
+                        </a:xfrm>
+                        <a:prstGeom prst="roundRect">
+                          <a:avLst/>
+                        </a:prstGeom>
+                      </wps:spPr>
+                      <wps:style>
+                        <a:lnRef idx="2">
+                          <a:schemeClr val="accent2">
+                            <a:shade val="50000"/>
+                          </a:schemeClr>
+                        </a:lnRef>
+                        <a:fillRef idx="1">
+                          <a:schemeClr val="accent2"/>
+                        </a:fillRef>
+                        <a:effectRef idx="0">
+                          <a:schemeClr val="accent2"/>
+                        </a:effectRef>
+                        <a:fontRef idx="minor">
+                          <a:schemeClr val="lt1"/>
+                        </a:fontRef>
+                      </wps:style>
+                      <wps:txbx>
+                        <w:txbxContent>
+                          <w:p>
+                            <w:pPr>
+                              <w:jc w:val="center"/>
+                              <w:rPr>
+                                <w:sz w:val="16"/>
+                              </w:rPr>
+                            </w:pPr>
+                            <w:r>
+                              <w:rPr>
+                                <w:sz w:val="16"/>
+                              </w:rPr>
+                              <w:t xml:space="preserve">Within a </w:t>
+                            </w:r>
+                            <w:r>
+                              <w:rPr>
+                                <w:sz w:val="16"/>
+                              </w:rPr>
+                              <w:t>Docker network, all containers can communicate with each other and IPs are automatically resolved.</w:t>
+                            </w:r>
+                          </w:p>
+                        </w:txbxContent>
+                      </wps:txbx>
+                      <wps:bodyPr rot="0" spcFirstLastPara="0" vertOverflow="overflow" horzOverflow="overflow" vert="horz" wrap="square" lIns="91440" tIns="45720" rIns="91440" bIns="45720" numCol="1" spcCol="0" rtlCol="0" fromWordArt="0" anchor="ctr" anchorCtr="0" forceAA="0" compatLnSpc="1">
+                        <a:prstTxWarp prst="textNoShape">
+                          <a:avLst/>
+                        </a:prstTxWarp>
+                        <a:noAutofit/>
+                      </wps:bodyPr>
+                    </wps:wsp>
+                  </a:graphicData>
+                </a:graphic>
+                <wp14:sizeRelV relativeFrom="margin">
+                  <wp14:pctHeight>0</wp14:pctHeight>
+                </wp14:sizeRelV>
+              </wp:anchor>
+            </w:drawing>
+          </mc:Choice>
+          <mc:Fallback>
+            <w:pict>
+              <v:roundrect id="Rounded Rectangle 76" o:spid="_x0000_s1039" style="position:absolute;margin-left:17.65pt;margin-top:18pt;width:444.75pt;height:24.75pt;z-index:251683840;visibility:visible;mso-wrap-style:square;mso-height-percent:0;mso-wrap-distance-left:9pt;mso-wrap-distance-top:0;mso-wrap-distance-right:9pt;mso-wrap-distance-bottom:0;mso-position-horizontal:absolute;mso-position-horizontal-relative:text;mso-position-vertical:absolute;mso-position-vertical-relative:text;mso-height-percent:0;mso-height-relative:margin;v-text-anchor:middle" arcsize="10923f" o:gfxdata="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" fillcolor="#ed7d31 [3205]" strokecolor="#823b0b [1605]" strokeweight="1pt">
+                <v:stroke joinstyle="miter"/>
+                <v:textbox>
+                  <w:txbxContent>
+                    <w:p>
+                      <w:pPr>
+                        <w:jc w:val="center"/>
+                        <w:rPr>
+                          <w:sz w:val="16"/>
+                        </w:rPr>
+                      </w:pPr>
+                      <w:r>
+                        <w:rPr>
+                          <w:sz w:val="16"/>
+                        </w:rPr>
+                        <w:t xml:space="preserve">Within a </w:t>
+                      </w:r>
+                      <w:r>
+                        <w:rPr>
+                          <w:sz w:val="16"/>
+                        </w:rPr>
+                        <w:t>Docker network, all containers can communicate with each other and IPs are automatically resolved.</w:t>
+                      </w:r>
+                    </w:p>
+                  </w:txbxContent>
+                </v:textbox>
+              </v:roundrect>
+            </w:pict>
+          </mc:Fallback>
+        </mc:AlternateContent>
+      </w:r>
+    </w:p>
+    <w:p/>
+    <w:p>
+      <w:r>
+        <w:t>Just by placing all the containers into one network it will automatically communicate each other, so we need to create one network and start the containers by placing them into that network.</w:t>
+      </w:r>
+    </w:p>
+    <w:p>
+      <w:r>
+        <w:lastRenderedPageBreak/>
+        <w:drawing>
+          <wp:inline distT="0" distB="0" distL="0" distR="0" wp14:anchorId="0854737B" wp14:editId="18743A56">
+            <wp:extent cx="5163271" cy="1286054"/>
+            <wp:effectExtent l="0" t="0" r="0" b="9525"/>
+            <wp:docPr id="77" name="Picture 77"/>
+            <wp:cNvGraphicFramePr>
+              <a:graphicFrameLocks xmlns:a="http://schemas.openxmlformats.org/drawingml/2006/main" noChangeAspect="1"/>
+            </wp:cNvGraphicFramePr>
+            <a:graphic xmlns:a="http://schemas.openxmlformats.org/drawingml/2006/main">
+              <a:graphicData uri="http://schemas.openxmlformats.org/drawingml/2006/picture">
+                <pic:pic xmlns:pic="http://schemas.openxmlformats.org/drawingml/2006/picture">
+                  <pic:nvPicPr>
+                    <pic:cNvPr id="1" name=""/>
+                    <pic:cNvPicPr/>
+                  </pic:nvPicPr>
+                  <pic:blipFill>
+                    <a:blip r:embed="rId67"/>
+                    <a:stretch>
+                      <a:fillRect/>
+                    </a:stretch>
+                  </pic:blipFill>
+                  <pic:spPr>
+                    <a:xfrm>
+                      <a:off x="0" y="0"/>
+                      <a:ext cx="5163271" cy="1286054"/>
+                    </a:xfrm>
+                    <a:prstGeom prst="rect">
+                      <a:avLst/>
+                    </a:prstGeom>
+                  </pic:spPr>
+                </pic:pic>
+              </a:graphicData>
+            </a:graphic>
+          </wp:inline>
+        </w:drawing>
+      </w:r>
+    </w:p>
+    <w:p>
+      <w:r>
+        <w:drawing>
+          <wp:inline distT="0" distB="0" distL="0" distR="0" wp14:anchorId="4C5CE11C" wp14:editId="1CBE88CF">
+            <wp:extent cx="5731510" cy="706120"/>
+            <wp:effectExtent l="0" t="0" r="2540" b="0"/>
+            <wp:docPr id="78" name="Picture 78"/>
+            <wp:cNvGraphicFramePr>
+              <a:graphicFrameLocks xmlns:a="http://schemas.openxmlformats.org/drawingml/2006/main" noChangeAspect="1"/>
+            </wp:cNvGraphicFramePr>
+            <a:graphic xmlns:a="http://schemas.openxmlformats.org/drawingml/2006/main">
+              <a:graphicData uri="http://schemas.openxmlformats.org/drawingml/2006/picture">
+                <pic:pic xmlns:pic="http://schemas.openxmlformats.org/drawingml/2006/picture">
+                  <pic:nvPicPr>
+                    <pic:cNvPr id="1" name=""/>
+                    <pic:cNvPicPr/>
+                  </pic:nvPicPr>
+                  <pic:blipFill>
+                    <a:blip r:embed="rId68"/>
+                    <a:stretch>
+                      <a:fillRect/>
+                    </a:stretch>
+                  </pic:blipFill>
+                  <pic:spPr>
+                    <a:xfrm>
+                      <a:off x="0" y="0"/>
+                      <a:ext cx="5731510" cy="706120"/>
+                    </a:xfrm>
+                    <a:prstGeom prst="rect">
+                      <a:avLst/>
+                    </a:prstGeom>
+                  </pic:spPr>
+                </pic:pic>
+              </a:graphicData>
+            </a:graphic>
+          </wp:inline>
+        </w:drawing>
+      </w:r>
+    </w:p>
+    <w:p>
+      <w:r>
+        <w:drawing>
+          <wp:inline distT="0" distB="0" distL="0" distR="0" wp14:anchorId="636AD6C8" wp14:editId="64C80957">
+            <wp:extent cx="5731510" cy="629920"/>
+            <wp:effectExtent l="0" t="0" r="2540" b="0"/>
+            <wp:docPr id="80" name="Picture 80"/>
+            <wp:cNvGraphicFramePr>
+              <a:graphicFrameLocks xmlns:a="http://schemas.openxmlformats.org/drawingml/2006/main" noChangeAspect="1"/>
+            </wp:cNvGraphicFramePr>
+            <a:graphic xmlns:a="http://schemas.openxmlformats.org/drawingml/2006/main">
+              <a:graphicData uri="http://schemas.openxmlformats.org/drawingml/2006/picture">
+                <pic:pic xmlns:pic="http://schemas.openxmlformats.org/drawingml/2006/picture">
+                  <pic:nvPicPr>
+                    <pic:cNvPr id="1" name=""/>
+                    <pic:cNvPicPr/>
+                  </pic:nvPicPr>
+                  <pic:blipFill>
+                    <a:blip r:embed="rId69"/>
+                    <a:stretch>
+                      <a:fillRect/>
+                    </a:stretch>
+                  </pic:blipFill>
+                  <pic:spPr>
+                    <a:xfrm>
+                      <a:off x="0" y="0"/>
+                      <a:ext cx="5731510" cy="629920"/>
+                    </a:xfrm>
+                    <a:prstGeom prst="rect">
+                      <a:avLst/>
+                    </a:prstGeom>
+                  </pic:spPr>
+                </pic:pic>
+              </a:graphicData>
+            </a:graphic>
+          </wp:inline>
+        </w:drawing>
+      </w:r>
+    </w:p>
+    <w:p>
+      <w:r>
+        <w:t>Unlike the volumes, docker won’t create the networks automatically if it doesn’t exists, we need to create those manually using the command “docker network create”</w:t>
+      </w:r>
+    </w:p>
+    <w:p>
+      <w:r>
+        <w:drawing>
+          <wp:inline distT="0" distB="0" distL="0" distR="0" wp14:anchorId="4D7A6485" wp14:editId="1F3F0BB9">
+            <wp:extent cx="5430008" cy="724001"/>
+            <wp:effectExtent l="0" t="0" r="0" b="0"/>
+            <wp:docPr id="81" name="Picture 81"/>
+            <wp:cNvGraphicFramePr>
+              <a:graphicFrameLocks xmlns:a="http://schemas.openxmlformats.org/drawingml/2006/main" noChangeAspect="1"/>
+            </wp:cNvGraphicFramePr>
+            <a:graphic xmlns:a="http://schemas.openxmlformats.org/drawingml/2006/main">
+              <a:graphicData uri="http://schemas.openxmlformats.org/drawingml/2006/picture">
+                <pic:pic xmlns:pic="http://schemas.openxmlformats.org/drawingml/2006/picture">
+                  <pic:nvPicPr>
+                    <pic:cNvPr id="1" name=""/>
+                    <pic:cNvPicPr/>
+                  </pic:nvPicPr>
+                  <pic:blipFill>
+                    <a:blip r:embed="rId70"/>
+                    <a:stretch>
+                      <a:fillRect/>
+                    </a:stretch>
+                  </pic:blipFill>
+                  <pic:spPr>
+                    <a:xfrm>
+                      <a:off x="0" y="0"/>
+                      <a:ext cx="5430008" cy="724001"/>
+                    </a:xfrm>
+                    <a:prstGeom prst="rect">
+                      <a:avLst/>
+                    </a:prstGeom>
+                  </pic:spPr>
+                </pic:pic>
+              </a:graphicData>
+            </a:graphic>
+          </wp:inline>
+        </w:drawing>
+      </w:r>
+    </w:p>
+    <w:p>
+      <w:r>
+        <w:drawing>
+          <wp:inline distT="0" distB="0" distL="0" distR="0" wp14:anchorId="4DBFA9AB" wp14:editId="1EE65502">
+            <wp:extent cx="5731510" cy="2446020"/>
+            <wp:effectExtent l="0" t="0" r="2540" b="0"/>
+            <wp:docPr id="82" name="Picture 82"/>
+            <wp:cNvGraphicFramePr>
+              <a:graphicFrameLocks xmlns:a="http://schemas.openxmlformats.org/drawingml/2006/main" noChangeAspect="1"/>
+            </wp:cNvGraphicFramePr>
+            <a:graphic xmlns:a="http://schemas.openxmlformats.org/drawingml/2006/main">
+              <a:graphicData uri="http://schemas.openxmlformats.org/drawingml/2006/picture">
+                <pic:pic xmlns:pic="http://schemas.openxmlformats.org/drawingml/2006/picture">
+                  <pic:nvPicPr>
+                    <pic:cNvPr id="1" name=""/>
+                    <pic:cNvPicPr/>
+                  </pic:nvPicPr>
+                  <pic:blipFill>
+                    <a:blip r:embed="rId71"/>
+                    <a:stretch>
+                      <a:fillRect/>
+                    </a:stretch>
+                  </pic:blipFill>
+                  <pic:spPr>
+                    <a:xfrm>
+                      <a:off x="0" y="0"/>
+                      <a:ext cx="5731510" cy="2446020"/>
+                    </a:xfrm>
+                    <a:prstGeom prst="rect">
+                      <a:avLst/>
+                    </a:prstGeom>
+                  </pic:spPr>
+                </pic:pic>
+              </a:graphicData>
+            </a:graphic>
+          </wp:inline>
+        </w:drawing>
+      </w:r>
+    </w:p>
+    <w:p>
+      <w:r>
+        <w:drawing>
+          <wp:inline distT="0" distB="0" distL="0" distR="0" wp14:anchorId="4E45040C" wp14:editId="5B60CDC0">
+            <wp:extent cx="5731510" cy="849630"/>
+            <wp:effectExtent l="0" t="0" r="2540" b="7620"/>
+            <wp:docPr id="83" name="Picture 83"/>
+            <wp:cNvGraphicFramePr>
+              <a:graphicFrameLocks xmlns:a="http://schemas.openxmlformats.org/drawingml/2006/main" noChangeAspect="1"/>
+            </wp:cNvGraphicFramePr>
+            <a:graphic xmlns:a="http://schemas.openxmlformats.org/drawingml/2006/main">
+              <a:graphicData uri="http://schemas.openxmlformats.org/drawingml/2006/picture">
+                <pic:pic xmlns:pic="http://schemas.openxmlformats.org/drawingml/2006/picture">
+                  <pic:nvPicPr>
+                    <pic:cNvPr id="1" name=""/>
+                    <pic:cNvPicPr/>
+                  </pic:nvPicPr>
+                  <pic:blipFill>
+                    <a:blip r:embed="rId72"/>
+                    <a:stretch>
+                      <a:fillRect/>
+                    </a:stretch>
+                  </pic:blipFill>
+                  <pic:spPr>
+                    <a:xfrm>
+                      <a:off x="0" y="0"/>
+                      <a:ext cx="5731510" cy="849630"/>
+                    </a:xfrm>
+                    <a:prstGeom prst="rect">
+                      <a:avLst/>
+                    </a:prstGeom>
+                  </pic:spPr>
+                </pic:pic>
+              </a:graphicData>
+            </a:graphic>
+          </wp:inline>
+        </w:drawing>
+      </w:r>
+    </w:p>
+    <w:p>
+      <w:r>
+        <w:drawing>
+          <wp:inline distT="0" distB="0" distL="0" distR="0" wp14:anchorId="69E0F9EC" wp14:editId="69890B5A">
+            <wp:extent cx="5731510" cy="681355"/>
+            <wp:effectExtent l="0" t="0" r="2540" b="4445"/>
+            <wp:docPr id="84" name="Picture 84"/>
+            <wp:cNvGraphicFramePr>
+              <a:graphicFrameLocks xmlns:a="http://schemas.openxmlformats.org/drawingml/2006/main" noChangeAspect="1"/>
+            </wp:cNvGraphicFramePr>
+            <a:graphic xmlns:a="http://schemas.openxmlformats.org/drawingml/2006/main">
+              <a:graphicData uri="http://schemas.openxmlformats.org/drawingml/2006/picture">
+                <pic:pic xmlns:pic="http://schemas.openxmlformats.org/drawingml/2006/picture">
+                  <pic:nvPicPr>
+                    <pic:cNvPr id="1" name=""/>
+                    <pic:cNvPicPr/>
+                  </pic:nvPicPr>
+                  <pic:blipFill>
+                    <a:blip r:embed="rId73"/>
+                    <a:stretch>
+                      <a:fillRect/>
+                    </a:stretch>
+                  </pic:blipFill>
+                  <pic:spPr>
+                    <a:xfrm>
+                      <a:off x="0" y="0"/>
+                      <a:ext cx="5731510" cy="681355"/>
+                    </a:xfrm>
+                    <a:prstGeom prst="rect">
+                      <a:avLst/>
+                    </a:prstGeom>
+                  </pic:spPr>
+                </pic:pic>
+              </a:graphicData>
+            </a:graphic>
+          </wp:inline>
+        </w:drawing>
+      </w:r>
+    </w:p>
+    <w:p>
+      <w:r>
+        <w:lastRenderedPageBreak/>
+        <w:drawing>
+          <wp:inline distT="0" distB="0" distL="0" distR="0" wp14:anchorId="3083FABE" wp14:editId="233979E4">
+            <wp:extent cx="5731510" cy="727075"/>
+            <wp:effectExtent l="0" t="0" r="2540" b="0"/>
+            <wp:docPr id="85" name="Picture 85"/>
+            <wp:cNvGraphicFramePr>
+              <a:graphicFrameLocks xmlns:a="http://schemas.openxmlformats.org/drawingml/2006/main" noChangeAspect="1"/>
+            </wp:cNvGraphicFramePr>
+            <a:graphic xmlns:a="http://schemas.openxmlformats.org/drawingml/2006/main">
+              <a:graphicData uri="http://schemas.openxmlformats.org/drawingml/2006/picture">
+                <pic:pic xmlns:pic="http://schemas.openxmlformats.org/drawingml/2006/picture">
+                  <pic:nvPicPr>
+                    <pic:cNvPr id="1" name=""/>
+                    <pic:cNvPicPr/>
+                  </pic:nvPicPr>
+                  <pic:blipFill>
+                    <a:blip r:embed="rId74"/>
+                    <a:stretch>
+                      <a:fillRect/>
+                    </a:stretch>
+                  </pic:blipFill>
+                  <pic:spPr>
+                    <a:xfrm>
+                      <a:off x="0" y="0"/>
+                      <a:ext cx="5731510" cy="727075"/>
+                    </a:xfrm>
+                    <a:prstGeom prst="rect">
+                      <a:avLst/>
+                    </a:prstGeom>
+                  </pic:spPr>
+                </pic:pic>
+              </a:graphicData>
+            </a:graphic>
+          </wp:inline>
+        </w:drawing>
+      </w:r>
+    </w:p>
+    <w:p>
+      <w:r>
+        <w:t xml:space="preserve">Now we need to configure the </w:t>
+      </w:r>
+      <w:proofErr w:type="spellStart"/>
+      <w:r>
+        <w:t>NodeJS</w:t>
+      </w:r>
+      <w:proofErr w:type="spellEnd"/>
+      <w:r>
+        <w:t xml:space="preserve"> code to connect this </w:t>
+      </w:r>
+      <w:proofErr w:type="spellStart"/>
+      <w:r>
+        <w:t>mongodb</w:t>
+      </w:r>
+      <w:proofErr w:type="spellEnd"/>
+      <w:r>
+        <w:t xml:space="preserve">. So cool thing is if two containers are in same network, you need to replace the name of the </w:t>
+      </w:r>
+      <w:proofErr w:type="spellStart"/>
+      <w:r>
+        <w:t>mongodb</w:t>
+      </w:r>
+      <w:proofErr w:type="spellEnd"/>
+      <w:r>
+        <w:t xml:space="preserve"> container name inside the </w:t>
+      </w:r>
+      <w:proofErr w:type="spellStart"/>
+      <w:proofErr w:type="gramStart"/>
+      <w:r>
+        <w:t>url</w:t>
+      </w:r>
+      <w:proofErr w:type="spellEnd"/>
+      <w:proofErr w:type="gramEnd"/>
+      <w:r>
+        <w:t xml:space="preserve"> on app.js file.</w:t>
+      </w:r>
+    </w:p>
+    <w:p>
+      <w:r>
+        <w:drawing>
+          <wp:inline distT="0" distB="0" distL="0" distR="0" wp14:anchorId="01B9A54F" wp14:editId="1FEF29D3">
+            <wp:extent cx="5731510" cy="2409825"/>
+            <wp:effectExtent l="0" t="0" r="2540" b="9525"/>
+            <wp:docPr id="86" name="Picture 86"/>
+            <wp:cNvGraphicFramePr>
+              <a:graphicFrameLocks xmlns:a="http://schemas.openxmlformats.org/drawingml/2006/main" noChangeAspect="1"/>
+            </wp:cNvGraphicFramePr>
+            <a:graphic xmlns:a="http://schemas.openxmlformats.org/drawingml/2006/main">
+              <a:graphicData uri="http://schemas.openxmlformats.org/drawingml/2006/picture">
+                <pic:pic xmlns:pic="http://schemas.openxmlformats.org/drawingml/2006/picture">
+                  <pic:nvPicPr>
+                    <pic:cNvPr id="1" name=""/>
+                    <pic:cNvPicPr/>
+                  </pic:nvPicPr>
+                  <pic:blipFill>
+                    <a:blip r:embed="rId75"/>
+                    <a:stretch>
+                      <a:fillRect/>
+                    </a:stretch>
+                  </pic:blipFill>
+                  <pic:spPr>
+                    <a:xfrm>
+                      <a:off x="0" y="0"/>
+                      <a:ext cx="5731510" cy="2409825"/>
+                    </a:xfrm>
+                    <a:prstGeom prst="rect">
+                      <a:avLst/>
+                    </a:prstGeom>
+                  </pic:spPr>
+                </pic:pic>
+              </a:graphicData>
+            </a:graphic>
+          </wp:inline>
+        </w:drawing>
+      </w:r>
+    </w:p>
+    <w:p>
+      <w:r>
+        <w:t xml:space="preserve">Now let’s rebuild the </w:t>
+      </w:r>
+      <w:proofErr w:type="spellStart"/>
+      <w:r>
+        <w:t>nodejs</w:t>
+      </w:r>
+      <w:proofErr w:type="spellEnd"/>
+      <w:r>
+        <w:t xml:space="preserve"> container and see if it starts or not as we had made the changes on code.</w:t>
+      </w:r>
+    </w:p>
+    <w:p>
+      <w:r>
+        <w:drawing>
+          <wp:inline distT="0" distB="0" distL="0" distR="0" wp14:anchorId="51DBF137" wp14:editId="6E1B9510">
+            <wp:extent cx="5731510" cy="1082040"/>
+            <wp:effectExtent l="0" t="0" r="2540" b="3810"/>
+            <wp:docPr id="87" name="Picture 87"/>
+            <wp:cNvGraphicFramePr>
+              <a:graphicFrameLocks xmlns:a="http://schemas.openxmlformats.org/drawingml/2006/main" noChangeAspect="1"/>
+            </wp:cNvGraphicFramePr>
+            <a:graphic xmlns:a="http://schemas.openxmlformats.org/drawingml/2006/main">
+              <a:graphicData uri="http://schemas.openxmlformats.org/drawingml/2006/picture">
+                <pic:pic xmlns:pic="http://schemas.openxmlformats.org/drawingml/2006/picture">
+                  <pic:nvPicPr>
+                    <pic:cNvPr id="1" name=""/>
+                    <pic:cNvPicPr/>
+                  </pic:nvPicPr>
+                  <pic:blipFill>
+                    <a:blip r:embed="rId76"/>
+                    <a:stretch>
+                      <a:fillRect/>
+                    </a:stretch>
+                  </pic:blipFill>
+                  <pic:spPr>
+                    <a:xfrm>
+                      <a:off x="0" y="0"/>
+                      <a:ext cx="5731510" cy="1082040"/>
+                    </a:xfrm>
+                    <a:prstGeom prst="rect">
+                      <a:avLst/>
+                    </a:prstGeom>
+                  </pic:spPr>
+                </pic:pic>
+              </a:graphicData>
+            </a:graphic>
+          </wp:inline>
+        </w:drawing>
+      </w:r>
+    </w:p>
+    <w:p>
+      <w:r>
+        <w:drawing>
+          <wp:inline distT="0" distB="0" distL="0" distR="0" wp14:anchorId="63235B97" wp14:editId="01E901D0">
+            <wp:extent cx="5731510" cy="1416050"/>
+            <wp:effectExtent l="0" t="0" r="2540" b="0"/>
+            <wp:docPr id="88" name="Picture 88"/>
+            <wp:cNvGraphicFramePr>
+              <a:graphicFrameLocks xmlns:a="http://schemas.openxmlformats.org/drawingml/2006/main" noChangeAspect="1"/>
+            </wp:cNvGraphicFramePr>
+            <a:graphic xmlns:a="http://schemas.openxmlformats.org/drawingml/2006/main">
+              <a:graphicData uri="http://schemas.openxmlformats.org/drawingml/2006/picture">
+                <pic:pic xmlns:pic="http://schemas.openxmlformats.org/drawingml/2006/picture">
+                  <pic:nvPicPr>
+                    <pic:cNvPr id="1" name=""/>
+                    <pic:cNvPicPr/>
+                  </pic:nvPicPr>
+                  <pic:blipFill>
+                    <a:blip r:embed="rId77"/>
+                    <a:stretch>
+                      <a:fillRect/>
+                    </a:stretch>
+                  </pic:blipFill>
+                  <pic:spPr>
+                    <a:xfrm>
+                      <a:off x="0" y="0"/>
+                      <a:ext cx="5731510" cy="1416050"/>
+                    </a:xfrm>
+                    <a:prstGeom prst="rect">
+                      <a:avLst/>
+                    </a:prstGeom>
+                  </pic:spPr>
+                </pic:pic>
+              </a:graphicData>
+            </a:graphic>
+          </wp:inline>
+        </w:drawing>
+      </w:r>
+    </w:p>
+    <w:p>
+      <w:r>
+        <w:drawing>
+          <wp:inline distT="0" distB="0" distL="0" distR="0" wp14:anchorId="6966DFED" wp14:editId="3DFE796E">
+            <wp:extent cx="5731510" cy="946150"/>
+            <wp:effectExtent l="0" t="0" r="2540" b="6350"/>
+            <wp:docPr id="89" name="Picture 89"/>
+            <wp:cNvGraphicFramePr>
+              <a:graphicFrameLocks xmlns:a="http://schemas.openxmlformats.org/drawingml/2006/main" noChangeAspect="1"/>
+            </wp:cNvGraphicFramePr>
+            <a:graphic xmlns:a="http://schemas.openxmlformats.org/drawingml/2006/main">
+              <a:graphicData uri="http://schemas.openxmlformats.org/drawingml/2006/picture">
+                <pic:pic xmlns:pic="http://schemas.openxmlformats.org/drawingml/2006/picture">
+                  <pic:nvPicPr>
+                    <pic:cNvPr id="1" name=""/>
+                    <pic:cNvPicPr/>
+                  </pic:nvPicPr>
+                  <pic:blipFill>
+                    <a:blip r:embed="rId78"/>
+                    <a:stretch>
+                      <a:fillRect/>
+                    </a:stretch>
+                  </pic:blipFill>
+                  <pic:spPr>
+                    <a:xfrm>
+                      <a:off x="0" y="0"/>
+                      <a:ext cx="5731510" cy="946150"/>
+                    </a:xfrm>
+                    <a:prstGeom prst="rect">
+                      <a:avLst/>
+                    </a:prstGeom>
+                  </pic:spPr>
+                </pic:pic>
+              </a:graphicData>
+            </a:graphic>
+          </wp:inline>
+        </w:drawing>
+      </w:r>
+    </w:p>
+    <w:p>
+      <w:r>
+        <w:lastRenderedPageBreak/>
+        <w:drawing>
+          <wp:inline distT="0" distB="0" distL="0" distR="0" wp14:anchorId="6256F38E" wp14:editId="284B0962">
+            <wp:extent cx="5731510" cy="2183130"/>
+            <wp:effectExtent l="0" t="0" r="2540" b="7620"/>
+            <wp:docPr id="90" name="Picture 90"/>
+            <wp:cNvGraphicFramePr>
+              <a:graphicFrameLocks xmlns:a="http://schemas.openxmlformats.org/drawingml/2006/main" noChangeAspect="1"/>
+            </wp:cNvGraphicFramePr>
+            <a:graphic xmlns:a="http://schemas.openxmlformats.org/drawingml/2006/main">
+              <a:graphicData uri="http://schemas.openxmlformats.org/drawingml/2006/picture">
+                <pic:pic xmlns:pic="http://schemas.openxmlformats.org/drawingml/2006/picture">
+                  <pic:nvPicPr>
+                    <pic:cNvPr id="1" name=""/>
+                    <pic:cNvPicPr/>
+                  </pic:nvPicPr>
+                  <pic:blipFill>
+                    <a:blip r:embed="rId79"/>
+                    <a:stretch>
+                      <a:fillRect/>
+                    </a:stretch>
+                  </pic:blipFill>
+                  <pic:spPr>
+                    <a:xfrm>
+                      <a:off x="0" y="0"/>
+                      <a:ext cx="5731510" cy="2183130"/>
+                    </a:xfrm>
+                    <a:prstGeom prst="rect">
+                      <a:avLst/>
+                    </a:prstGeom>
+                  </pic:spPr>
+                </pic:pic>
+              </a:graphicData>
+            </a:graphic>
+          </wp:inline>
+        </w:drawing>
+      </w:r>
+    </w:p>
+    <w:p>
+      <w:r>
+        <w:drawing>
+          <wp:inline distT="0" distB="0" distL="0" distR="0" wp14:anchorId="6E7810DB" wp14:editId="58845A22">
+            <wp:extent cx="5731510" cy="2393315"/>
+            <wp:effectExtent l="0" t="0" r="2540" b="6985"/>
+            <wp:docPr id="91" name="Picture 91"/>
+            <wp:cNvGraphicFramePr>
+              <a:graphicFrameLocks xmlns:a="http://schemas.openxmlformats.org/drawingml/2006/main" noChangeAspect="1"/>
+            </wp:cNvGraphicFramePr>
+            <a:graphic xmlns:a="http://schemas.openxmlformats.org/drawingml/2006/main">
+              <a:graphicData uri="http://schemas.openxmlformats.org/drawingml/2006/picture">
+                <pic:pic xmlns:pic="http://schemas.openxmlformats.org/drawingml/2006/picture">
+                  <pic:nvPicPr>
+                    <pic:cNvPr id="1" name=""/>
+                    <pic:cNvPicPr/>
+                  </pic:nvPicPr>
+                  <pic:blipFill>
+                    <a:blip r:embed="rId80"/>
+                    <a:stretch>
+                      <a:fillRect/>
+                    </a:stretch>
+                  </pic:blipFill>
+                  <pic:spPr>
+                    <a:xfrm>
+                      <a:off x="0" y="0"/>
+                      <a:ext cx="5731510" cy="2393315"/>
+                    </a:xfrm>
+                    <a:prstGeom prst="rect">
+                      <a:avLst/>
+                    </a:prstGeom>
+                  </pic:spPr>
+                </pic:pic>
+              </a:graphicData>
+            </a:graphic>
+          </wp:inline>
+        </w:drawing>
+      </w:r>
+    </w:p>
+    <w:p>
+      <w:r>
+        <w:drawing>
+          <wp:inline distT="0" distB="0" distL="0" distR="0" wp14:anchorId="0F57D853" wp14:editId="5317C672">
+            <wp:extent cx="5731510" cy="2710815"/>
+            <wp:effectExtent l="0" t="0" r="2540" b="0"/>
+            <wp:docPr id="92" name="Picture 92"/>
+            <wp:cNvGraphicFramePr>
+              <a:graphicFrameLocks xmlns:a="http://schemas.openxmlformats.org/drawingml/2006/main" noChangeAspect="1"/>
+            </wp:cNvGraphicFramePr>
+            <a:graphic xmlns:a="http://schemas.openxmlformats.org/drawingml/2006/main">
+              <a:graphicData uri="http://schemas.openxmlformats.org/drawingml/2006/picture">
+                <pic:pic xmlns:pic="http://schemas.openxmlformats.org/drawingml/2006/picture">
+                  <pic:nvPicPr>
+                    <pic:cNvPr id="1" name=""/>
+                    <pic:cNvPicPr/>
+                  </pic:nvPicPr>
+                  <pic:blipFill>
+                    <a:blip r:embed="rId81"/>
+                    <a:stretch>
+                      <a:fillRect/>
+                    </a:stretch>
+                  </pic:blipFill>
+                  <pic:spPr>
+                    <a:xfrm>
+                      <a:off x="0" y="0"/>
+                      <a:ext cx="5731510" cy="2710815"/>
+                    </a:xfrm>
+                    <a:prstGeom prst="rect">
+                      <a:avLst/>
+                    </a:prstGeom>
+                  </pic:spPr>
+                </pic:pic>
+              </a:graphicData>
+            </a:graphic>
+          </wp:inline>
+        </w:drawing>
+      </w:r>
+    </w:p>
+    <w:p>
+      <w:r>
+        <w:lastRenderedPageBreak/>
+        <w:drawing>
+          <wp:inline distT="0" distB="0" distL="0" distR="0" wp14:anchorId="3CC94F75" wp14:editId="25689C92">
+            <wp:extent cx="5731510" cy="3270885"/>
+            <wp:effectExtent l="0" t="0" r="2540" b="5715"/>
+            <wp:docPr id="93" name="Picture 93"/>
+            <wp:cNvGraphicFramePr>
+              <a:graphicFrameLocks xmlns:a="http://schemas.openxmlformats.org/drawingml/2006/main" noChangeAspect="1"/>
+            </wp:cNvGraphicFramePr>
+            <a:graphic xmlns:a="http://schemas.openxmlformats.org/drawingml/2006/main">
+              <a:graphicData uri="http://schemas.openxmlformats.org/drawingml/2006/picture">
+                <pic:pic xmlns:pic="http://schemas.openxmlformats.org/drawingml/2006/picture">
+                  <pic:nvPicPr>
+                    <pic:cNvPr id="1" name=""/>
+                    <pic:cNvPicPr/>
+                  </pic:nvPicPr>
+                  <pic:blipFill>
+                    <a:blip r:embed="rId82"/>
+                    <a:stretch>
+                      <a:fillRect/>
+                    </a:stretch>
+                  </pic:blipFill>
+                  <pic:spPr>
+                    <a:xfrm>
+                      <a:off x="0" y="0"/>
+                      <a:ext cx="5731510" cy="3270885"/>
+                    </a:xfrm>
+                    <a:prstGeom prst="rect">
+                      <a:avLst/>
+                    </a:prstGeom>
+                  </pic:spPr>
+                </pic:pic>
+              </a:graphicData>
+            </a:graphic>
+          </wp:inline>
+        </w:drawing>
+      </w:r>
+    </w:p>
+    <w:p>
+      <w:r>
+        <w:t>Two container won’t be able to communicate unless either you need to hardcode the IP of second container or other elegant way that create a common network.</w:t>
+      </w:r>
+    </w:p>
+    <w:p>
+      <w:r>
+        <w:t xml:space="preserve">Note: if you observe while starting </w:t>
+      </w:r>
+      <w:proofErr w:type="spellStart"/>
+      <w:r>
+        <w:t>mongodb</w:t>
+      </w:r>
+      <w:proofErr w:type="spellEnd"/>
+      <w:r>
+        <w:t xml:space="preserve"> we didn’t used –p option because this is required only if the communication is needed from container to our localhost or outside world.</w:t>
+      </w:r>
+    </w:p>
+    <w:p>
+      <w:r>
+        <w:t xml:space="preserve">Here our </w:t>
+      </w:r>
+      <w:proofErr w:type="spellStart"/>
+      <w:proofErr w:type="gramStart"/>
+      <w:r>
+        <w:t>favorites</w:t>
+      </w:r>
+      <w:proofErr w:type="spellEnd"/>
+      <w:proofErr w:type="gramEnd"/>
+      <w:r>
+        <w:t xml:space="preserve"> app container need to only communicate to mongo so we won’t need to publish the port.</w:t>
+      </w:r>
+    </w:p>
+    <w:p>
+      <w:r>
+        <w:drawing>
+          <wp:inline distT="0" distB="0" distL="0" distR="0" wp14:anchorId="5C24D9C6" wp14:editId="29DA46B4">
+            <wp:extent cx="5730966" cy="4000500"/>
+            <wp:effectExtent l="0" t="0" r="3175" b="0"/>
+            <wp:docPr id="94" name="Picture 94"/>
+            <wp:cNvGraphicFramePr>
+              <a:graphicFrameLocks xmlns:a="http://schemas.openxmlformats.org/drawingml/2006/main" noChangeAspect="1"/>
+            </wp:cNvGraphicFramePr>
+            <a:graphic xmlns:a="http://schemas.openxmlformats.org/drawingml/2006/main">
+              <a:graphicData uri="http://schemas.openxmlformats.org/drawingml/2006/picture">
+                <pic:pic xmlns:pic="http://schemas.openxmlformats.org/drawingml/2006/picture">
+                  <pic:nvPicPr>
+                    <pic:cNvPr id="1" name=""/>
+                    <pic:cNvPicPr/>
+                  </pic:nvPicPr>
+                  <pic:blipFill>
+                    <a:blip r:embed="rId83"/>
+                    <a:stretch>
+                      <a:fillRect/>
+                    </a:stretch>
+                  </pic:blipFill>
+                  <pic:spPr>
+                    <a:xfrm>
+                      <a:off x="0" y="0"/>
+                      <a:ext cx="5760748" cy="4021290"/>
+                    </a:xfrm>
+                    <a:prstGeom prst="rect">
+                      <a:avLst/>
+                    </a:prstGeom>
+                  </pic:spPr>
+                </pic:pic>
+              </a:graphicData>
+            </a:graphic>
+          </wp:inline>
+        </w:drawing>
+      </w:r>
+    </w:p>
+    <w:p>
+      <w:r>
+        <w:lastRenderedPageBreak/>
+        <w:drawing>
+          <wp:inline distT="0" distB="0" distL="0" distR="0" wp14:anchorId="75CED6E7" wp14:editId="68E2B244">
+            <wp:extent cx="5505450" cy="2728913"/>
+            <wp:effectExtent l="0" t="0" r="0" b="0"/>
+            <wp:docPr id="95" name="Picture 95"/>
+            <wp:cNvGraphicFramePr>
+              <a:graphicFrameLocks xmlns:a="http://schemas.openxmlformats.org/drawingml/2006/main" noChangeAspect="1"/>
+            </wp:cNvGraphicFramePr>
+            <a:graphic xmlns:a="http://schemas.openxmlformats.org/drawingml/2006/main">
+              <a:graphicData uri="http://schemas.openxmlformats.org/drawingml/2006/picture">
+                <pic:pic xmlns:pic="http://schemas.openxmlformats.org/drawingml/2006/picture">
+                  <pic:nvPicPr>
+                    <pic:cNvPr id="1" name=""/>
+                    <pic:cNvPicPr/>
+                  </pic:nvPicPr>
+                  <pic:blipFill>
+                    <a:blip r:embed="rId84"/>
+                    <a:stretch>
+                      <a:fillRect/>
+                    </a:stretch>
+                  </pic:blipFill>
+                  <pic:spPr>
+                    <a:xfrm>
+                      <a:off x="0" y="0"/>
+                      <a:ext cx="5516935" cy="2734606"/>
+                    </a:xfrm>
+                    <a:prstGeom prst="rect">
+                      <a:avLst/>
+                    </a:prstGeom>
+                  </pic:spPr>
+                </pic:pic>
+              </a:graphicData>
+            </a:graphic>
+          </wp:inline>
+        </w:drawing>
+      </w:r>
+    </w:p>
+    <w:p>
       <w:bookmarkStart w:id="0" w:name="_GoBack"/>
       <w:bookmarkEnd w:id="0"/>
     </w:p>
+    <w:p/>
     <w:sectPr>
       <w:pgSz w:w="11906" w:h="16838"/>
       <w:pgMar w:top="1440" w:right="1440" w:bottom="1440" w:left="1440" w:header="708" w:footer="708" w:gutter="0"/>

</xml_diff>